<commit_message>
updated resume for agile outplacement discussion
improved formatting of pdf.
</commit_message>
<xml_diff>
--- a/resume/2018_Joshua_Recruiter.docx
+++ b/resume/2018_Joshua_Recruiter.docx
@@ -32,6 +32,15 @@
           <w:vertAlign w:val="baseline"/>
         </w:rPr>
       </w:pPr>
+      <w:r>
+        <w:rPr>
+          <w:b w:val="1"/>
+          <w:sz w:val="20"/>
+          <w:szCs w:val="20"/>
+          <w:rtl w:val="0"/>
+        </w:rPr>
+        <w:tab/>
+      </w:r>
       <w:r>
         <w:rPr>
           <w:rtl w:val="0"/>
@@ -1540,18 +1549,27 @@
       <w:r>
         <w:rPr>
           <w:b w:val="1"/>
-          <w:i w:val="0"/>
-          <w:smallCaps w:val="0"/>
-          <w:strike w:val="0"/>
-          <w:color w:val="000000"/>
-          <w:sz w:val="20"/>
-          <w:szCs w:val="20"/>
-          <w:u w:val="none"/>
-          <w:shd w:fill="auto" w:val="clear"/>
-          <w:vertAlign w:val="baseline"/>
-          <w:rtl w:val="0"/>
-        </w:rPr>
-        <w:t xml:space="preserve">Program: </w:t>
+          <w:sz w:val="20"/>
+          <w:szCs w:val="20"/>
+          <w:rtl w:val="0"/>
+        </w:rPr>
+        <w:t xml:space="preserve">Project</w:t>
+      </w:r>
+      <w:r>
+        <w:rPr>
+          <w:b w:val="1"/>
+          <w:i w:val="0"/>
+          <w:smallCaps w:val="0"/>
+          <w:strike w:val="0"/>
+          <w:color w:val="000000"/>
+          <w:sz w:val="20"/>
+          <w:szCs w:val="20"/>
+          <w:u w:val="none"/>
+          <w:shd w:fill="auto" w:val="clear"/>
+          <w:vertAlign w:val="baseline"/>
+          <w:rtl w:val="0"/>
+        </w:rPr>
+        <w:t xml:space="preserve">: </w:t>
       </w:r>
       <w:r>
         <w:rPr>
@@ -1621,18 +1639,26 @@
       </w:r>
       <w:r>
         <w:rPr>
-          <w:i w:val="0"/>
-          <w:smallCaps w:val="0"/>
-          <w:strike w:val="0"/>
-          <w:color w:val="000000"/>
-          <w:sz w:val="20"/>
-          <w:szCs w:val="20"/>
-          <w:u w:val="none"/>
-          <w:shd w:fill="auto" w:val="clear"/>
-          <w:vertAlign w:val="baseline"/>
-          <w:rtl w:val="0"/>
-        </w:rPr>
-        <w:t xml:space="preserve">Systems administrator responsible for releasing system enhancements, managing user access, providing users with training and ensuring the accuracy of system data.</w:t>
+          <w:sz w:val="20"/>
+          <w:szCs w:val="20"/>
+          <w:rtl w:val="0"/>
+        </w:rPr>
+        <w:t xml:space="preserve">Developer</w:t>
+      </w:r>
+      <w:r>
+        <w:rPr>
+          <w:i w:val="0"/>
+          <w:smallCaps w:val="0"/>
+          <w:strike w:val="0"/>
+          <w:color w:val="000000"/>
+          <w:sz w:val="20"/>
+          <w:szCs w:val="20"/>
+          <w:u w:val="none"/>
+          <w:shd w:fill="auto" w:val="clear"/>
+          <w:vertAlign w:val="baseline"/>
+          <w:rtl w:val="0"/>
+        </w:rPr>
+        <w:t xml:space="preserve"> responsible for releasing system enhancements, managing user access, providing users with training and ensuring the accuracy of system data.</w:t>
       </w:r>
     </w:p>
     <w:p>
@@ -2092,33 +2118,42 @@
       <w:r>
         <w:rPr>
           <w:b w:val="1"/>
-          <w:i w:val="0"/>
-          <w:smallCaps w:val="0"/>
-          <w:strike w:val="0"/>
-          <w:color w:val="000000"/>
-          <w:sz w:val="20"/>
-          <w:szCs w:val="20"/>
-          <w:u w:val="none"/>
-          <w:shd w:fill="auto" w:val="clear"/>
-          <w:vertAlign w:val="baseline"/>
-          <w:rtl w:val="0"/>
-        </w:rPr>
-        <w:t xml:space="preserve">Program: </w:t>
-      </w:r>
-      <w:r>
-        <w:rPr>
-          <w:i w:val="0"/>
-          <w:smallCaps w:val="0"/>
-          <w:strike w:val="0"/>
-          <w:color w:val="000000"/>
-          <w:sz w:val="20"/>
-          <w:szCs w:val="20"/>
-          <w:u w:val="none"/>
-          <w:shd w:fill="auto" w:val="clear"/>
-          <w:vertAlign w:val="baseline"/>
-          <w:rtl w:val="0"/>
-        </w:rPr>
-        <w:t xml:space="preserve">Business Continuity Management - Business Impact Analysis (24 Months)</w:t>
+          <w:sz w:val="20"/>
+          <w:szCs w:val="20"/>
+          <w:rtl w:val="0"/>
+        </w:rPr>
+        <w:t xml:space="preserve">Project</w:t>
+      </w:r>
+      <w:r>
+        <w:rPr>
+          <w:b w:val="1"/>
+          <w:i w:val="0"/>
+          <w:smallCaps w:val="0"/>
+          <w:strike w:val="0"/>
+          <w:color w:val="000000"/>
+          <w:sz w:val="20"/>
+          <w:szCs w:val="20"/>
+          <w:u w:val="none"/>
+          <w:shd w:fill="auto" w:val="clear"/>
+          <w:vertAlign w:val="baseline"/>
+          <w:rtl w:val="0"/>
+        </w:rPr>
+        <w:t xml:space="preserve">: </w:t>
+      </w:r>
+      <w:r>
+        <w:rPr>
+          <w:i w:val="0"/>
+          <w:smallCaps w:val="0"/>
+          <w:strike w:val="0"/>
+          <w:color w:val="000000"/>
+          <w:sz w:val="20"/>
+          <w:szCs w:val="20"/>
+          <w:u w:val="none"/>
+          <w:shd w:fill="auto" w:val="clear"/>
+          <w:vertAlign w:val="baseline"/>
+          <w:rtl w:val="0"/>
+        </w:rPr>
+        <w:t xml:space="preserve">Business Continuity Management (24 Months)</w:t>
       </w:r>
     </w:p>
     <w:p>
@@ -3237,7 +3272,32 @@
           <w:vertAlign w:val="baseline"/>
           <w:rtl w:val="0"/>
         </w:rPr>
-        <w:t xml:space="preserve">Program: </w:t>
+        <w:t xml:space="preserve">Pro</w:t>
+      </w:r>
+      <w:r>
+        <w:rPr>
+          <w:b w:val="1"/>
+          <w:sz w:val="20"/>
+          <w:szCs w:val="20"/>
+          <w:rtl w:val="0"/>
+        </w:rPr>
+        <w:t xml:space="preserve">ject</w:t>
+      </w:r>
+      <w:r>
+        <w:rPr>
+          <w:b w:val="1"/>
+          <w:i w:val="0"/>
+          <w:smallCaps w:val="0"/>
+          <w:strike w:val="0"/>
+          <w:color w:val="000000"/>
+          <w:sz w:val="20"/>
+          <w:szCs w:val="20"/>
+          <w:u w:val="none"/>
+          <w:shd w:fill="auto" w:val="clear"/>
+          <w:vertAlign w:val="baseline"/>
+          <w:rtl w:val="0"/>
+        </w:rPr>
+        <w:t xml:space="preserve">: </w:t>
       </w:r>
       <w:r>
         <w:rPr>
@@ -4240,7 +4300,7 @@
           <w:vertAlign w:val="baseline"/>
           <w:rtl w:val="0"/>
         </w:rPr>
-        <w:t xml:space="preserve">Nov 2015 – Dec2015</w:t>
+        <w:t xml:space="preserve">Nov 2015 – Dec 2015</w:t>
       </w:r>
       <w:r>
         <w:rPr>
@@ -4392,6 +4452,162 @@
     </w:p>
     <w:p>
       <w:pPr>
+        <w:spacing w:line="240" w:lineRule="auto"/>
+        <w:ind w:left="720" w:hanging="360"/>
+        <w:contextualSpacing w:val="0"/>
+        <w:rPr>
+          <w:sz w:val="20"/>
+          <w:szCs w:val="20"/>
+        </w:rPr>
+      </w:pPr>
+      <w:r>
+        <w:rPr>
+          <w:b w:val="1"/>
+          <w:sz w:val="20"/>
+          <w:szCs w:val="20"/>
+          <w:rtl w:val="0"/>
+        </w:rPr>
+        <w:t xml:space="preserve">Project: </w:t>
+      </w:r>
+      <w:r>
+        <w:rPr>
+          <w:sz w:val="20"/>
+          <w:szCs w:val="20"/>
+          <w:rtl w:val="0"/>
+        </w:rPr>
+        <w:t xml:space="preserve">Process Map CareLink Plus software and related processes for AccessCare.</w:t>
+      </w:r>
+    </w:p>
+    <w:p>
+      <w:pPr>
+        <w:spacing w:line="240" w:lineRule="auto"/>
+        <w:ind w:left="720" w:hanging="360"/>
+        <w:contextualSpacing w:val="0"/>
+        <w:rPr>
+          <w:sz w:val="20"/>
+          <w:szCs w:val="20"/>
+        </w:rPr>
+      </w:pPr>
+      <w:r>
+        <w:rPr>
+          <w:b w:val="1"/>
+          <w:sz w:val="20"/>
+          <w:szCs w:val="20"/>
+          <w:rtl w:val="0"/>
+        </w:rPr>
+        <w:t xml:space="preserve">Role: </w:t>
+      </w:r>
+      <w:r>
+        <w:rPr>
+          <w:sz w:val="20"/>
+          <w:szCs w:val="20"/>
+          <w:rtl w:val="0"/>
+        </w:rPr>
+        <w:t xml:space="preserve">Create Process Maps, Flowcharts and Work Instructions for CareLink Plus software, and use automation to improve the quality and accuracy of reports provided to clients.</w:t>
+      </w:r>
+    </w:p>
+    <w:p>
+      <w:pPr>
+        <w:spacing w:line="240" w:lineRule="auto"/>
+        <w:ind w:left="720" w:hanging="360"/>
+        <w:contextualSpacing w:val="0"/>
+        <w:rPr>
+          <w:sz w:val="20"/>
+          <w:szCs w:val="20"/>
+        </w:rPr>
+      </w:pPr>
+      <w:r>
+        <w:rPr>
+          <w:b w:val="1"/>
+          <w:sz w:val="20"/>
+          <w:szCs w:val="20"/>
+          <w:rtl w:val="0"/>
+        </w:rPr>
+        <w:t xml:space="preserve">Outcome: </w:t>
+      </w:r>
+      <w:r>
+        <w:rPr>
+          <w:sz w:val="20"/>
+          <w:szCs w:val="20"/>
+          <w:rtl w:val="0"/>
+        </w:rPr>
+        <w:t xml:space="preserve">Case Officers used CareLink Plus software to provide services to clients  efficiently. </w:t>
+      </w:r>
+    </w:p>
+    <w:p>
+      <w:pPr>
+        <w:spacing w:line="240" w:lineRule="auto"/>
+        <w:ind w:left="720" w:hanging="360"/>
+        <w:contextualSpacing w:val="0"/>
+        <w:rPr>
+          <w:b w:val="1"/>
+          <w:sz w:val="20"/>
+          <w:szCs w:val="20"/>
+        </w:rPr>
+      </w:pPr>
+      <w:r>
+        <w:rPr>
+          <w:b w:val="1"/>
+          <w:sz w:val="20"/>
+          <w:szCs w:val="20"/>
+          <w:rtl w:val="0"/>
+        </w:rPr>
+        <w:t xml:space="preserve">Stakeholders: </w:t>
+      </w:r>
+      <w:r>
+        <w:rPr>
+          <w:sz w:val="20"/>
+          <w:szCs w:val="20"/>
+          <w:rtl w:val="0"/>
+        </w:rPr>
+        <w:t xml:space="preserve">Business Development Manager, Case Officers and Administration Officers.</w:t>
+      </w:r>
+      <w:r>
+        <w:rPr>
+          <w:rtl w:val="0"/>
+        </w:rPr>
+      </w:r>
+    </w:p>
+    <w:p>
+      <w:pPr>
+        <w:spacing w:line="240" w:lineRule="auto"/>
+        <w:ind w:left="720" w:hanging="360"/>
+        <w:contextualSpacing w:val="0"/>
+        <w:rPr>
+          <w:b w:val="1"/>
+          <w:sz w:val="20"/>
+          <w:szCs w:val="20"/>
+        </w:rPr>
+      </w:pPr>
+      <w:r>
+        <w:rPr>
+          <w:rtl w:val="0"/>
+        </w:rPr>
+      </w:r>
+    </w:p>
+    <w:p>
+      <w:pPr>
+        <w:spacing w:line="240" w:lineRule="auto"/>
+        <w:ind w:left="720" w:hanging="360"/>
+        <w:contextualSpacing w:val="0"/>
+        <w:rPr>
+          <w:b w:val="1"/>
+          <w:sz w:val="20"/>
+          <w:szCs w:val="20"/>
+        </w:rPr>
+      </w:pPr>
+      <w:r>
+        <w:rPr>
+          <w:b w:val="1"/>
+          <w:sz w:val="20"/>
+          <w:szCs w:val="20"/>
+          <w:rtl w:val="0"/>
+        </w:rPr>
+        <w:t xml:space="preserve">Key Achievements:</w:t>
+      </w:r>
+    </w:p>
+    <w:p>
+      <w:pPr>
         <w:keepNext w:val="0"/>
         <w:keepLines w:val="0"/>
         <w:widowControl w:val="1"/>
@@ -4408,80 +4624,30 @@
         <w:contextualSpacing w:val="0"/>
         <w:jc w:val="left"/>
         <w:rPr>
-          <w:b w:val="1"/>
-          <w:i w:val="0"/>
-          <w:smallCaps w:val="0"/>
-          <w:strike w:val="0"/>
-          <w:color w:val="000000"/>
-          <w:sz w:val="20"/>
-          <w:szCs w:val="20"/>
-          <w:u w:val="none"/>
-          <w:shd w:fill="auto" w:val="clear"/>
-          <w:vertAlign w:val="baseline"/>
-        </w:rPr>
-      </w:pPr>
-      <w:r>
-        <w:rPr>
-          <w:b w:val="1"/>
-          <w:i w:val="0"/>
-          <w:smallCaps w:val="0"/>
-          <w:strike w:val="0"/>
-          <w:color w:val="000000"/>
-          <w:sz w:val="20"/>
-          <w:szCs w:val="20"/>
-          <w:u w:val="none"/>
-          <w:shd w:fill="auto" w:val="clear"/>
-          <w:vertAlign w:val="baseline"/>
-          <w:rtl w:val="0"/>
-        </w:rPr>
-        <w:t xml:space="preserve">Key Achievements:</w:t>
-      </w:r>
-    </w:p>
-    <w:p>
-      <w:pPr>
-        <w:keepNext w:val="0"/>
-        <w:keepLines w:val="0"/>
-        <w:widowControl w:val="1"/>
-        <w:pBdr>
-          <w:top w:space="0" w:sz="0" w:val="nil"/>
-          <w:left w:space="0" w:sz="0" w:val="nil"/>
-          <w:bottom w:space="0" w:sz="0" w:val="nil"/>
-          <w:right w:space="0" w:sz="0" w:val="nil"/>
-          <w:between w:space="0" w:sz="0" w:val="nil"/>
-        </w:pBdr>
-        <w:shd w:fill="auto" w:val="clear"/>
-        <w:spacing w:after="0" w:before="0" w:line="240" w:lineRule="auto"/>
-        <w:ind w:left="360" w:right="0" w:firstLine="0"/>
-        <w:contextualSpacing w:val="0"/>
-        <w:jc w:val="left"/>
-        <w:rPr>
-          <w:i w:val="0"/>
-          <w:smallCaps w:val="0"/>
-          <w:strike w:val="0"/>
-          <w:color w:val="000000"/>
-          <w:sz w:val="20"/>
-          <w:szCs w:val="20"/>
-          <w:u w:val="none"/>
-          <w:shd w:fill="auto" w:val="clear"/>
-          <w:vertAlign w:val="baseline"/>
-        </w:rPr>
-      </w:pPr>
-      <w:r>
-        <w:rPr>
-          <w:i w:val="0"/>
-          <w:smallCaps w:val="0"/>
-          <w:strike w:val="0"/>
-          <w:color w:val="000000"/>
-          <w:sz w:val="20"/>
-          <w:szCs w:val="20"/>
-          <w:u w:val="none"/>
-          <w:shd w:fill="auto" w:val="clear"/>
-          <w:vertAlign w:val="baseline"/>
-          <w:rtl w:val="0"/>
-        </w:rPr>
-        <w:tab/>
-        <w:tab/>
-        <w:tab/>
+          <w:i w:val="0"/>
+          <w:smallCaps w:val="0"/>
+          <w:strike w:val="0"/>
+          <w:color w:val="000000"/>
+          <w:sz w:val="20"/>
+          <w:szCs w:val="20"/>
+          <w:u w:val="none"/>
+          <w:shd w:fill="auto" w:val="clear"/>
+          <w:vertAlign w:val="baseline"/>
+        </w:rPr>
+      </w:pPr>
+      <w:r>
+        <w:rPr>
+          <w:i w:val="0"/>
+          <w:smallCaps w:val="0"/>
+          <w:strike w:val="0"/>
+          <w:color w:val="000000"/>
+          <w:sz w:val="20"/>
+          <w:szCs w:val="20"/>
+          <w:u w:val="none"/>
+          <w:shd w:fill="auto" w:val="clear"/>
+          <w:vertAlign w:val="baseline"/>
+          <w:rtl w:val="0"/>
+        </w:rPr>
         <w:tab/>
         <w:tab/>
         <w:tab/>
@@ -4642,381 +4808,10 @@
         </w:pBdr>
         <w:shd w:fill="auto" w:val="clear"/>
         <w:spacing w:after="0" w:before="0" w:line="240" w:lineRule="auto"/>
-        <w:ind w:left="360" w:right="0" w:firstLine="0"/>
-        <w:contextualSpacing w:val="0"/>
-        <w:jc w:val="left"/>
-        <w:rPr>
-          <w:b w:val="1"/>
-          <w:i w:val="0"/>
-          <w:smallCaps w:val="0"/>
-          <w:strike w:val="0"/>
-          <w:color w:val="000000"/>
-          <w:sz w:val="20"/>
-          <w:szCs w:val="20"/>
-          <w:u w:val="none"/>
-          <w:shd w:fill="auto" w:val="clear"/>
-          <w:vertAlign w:val="baseline"/>
-        </w:rPr>
-      </w:pPr>
-      <w:r>
-        <w:rPr>
-          <w:rtl w:val="0"/>
-        </w:rPr>
-      </w:r>
-    </w:p>
-    <w:p>
-      <w:pPr>
-        <w:keepNext w:val="0"/>
-        <w:keepLines w:val="0"/>
-        <w:widowControl w:val="1"/>
-        <w:pBdr>
-          <w:top w:space="0" w:sz="0" w:val="nil"/>
-          <w:left w:space="0" w:sz="0" w:val="nil"/>
-          <w:bottom w:space="0" w:sz="0" w:val="nil"/>
-          <w:right w:space="0" w:sz="0" w:val="nil"/>
-          <w:between w:space="0" w:sz="0" w:val="nil"/>
-        </w:pBdr>
-        <w:shd w:fill="auto" w:val="clear"/>
-        <w:spacing w:after="0" w:before="0" w:line="240" w:lineRule="auto"/>
-        <w:ind w:left="360" w:right="0" w:firstLine="0"/>
-        <w:contextualSpacing w:val="0"/>
-        <w:jc w:val="left"/>
-        <w:rPr>
-          <w:b w:val="1"/>
-          <w:i w:val="0"/>
-          <w:smallCaps w:val="0"/>
-          <w:strike w:val="0"/>
-          <w:color w:val="000000"/>
-          <w:sz w:val="20"/>
-          <w:szCs w:val="20"/>
-          <w:u w:val="none"/>
-          <w:shd w:fill="auto" w:val="clear"/>
-          <w:vertAlign w:val="baseline"/>
-        </w:rPr>
-      </w:pPr>
-      <w:r>
-        <w:rPr>
-          <w:rtl w:val="0"/>
-        </w:rPr>
-      </w:r>
-    </w:p>
-    <w:p>
-      <w:pPr>
-        <w:keepNext w:val="0"/>
-        <w:keepLines w:val="0"/>
-        <w:widowControl w:val="1"/>
-        <w:pBdr>
-          <w:top w:space="0" w:sz="0" w:val="nil"/>
-          <w:left w:space="0" w:sz="0" w:val="nil"/>
-          <w:bottom w:space="0" w:sz="0" w:val="nil"/>
-          <w:right w:space="0" w:sz="0" w:val="nil"/>
-          <w:between w:space="0" w:sz="0" w:val="nil"/>
-        </w:pBdr>
-        <w:shd w:fill="auto" w:val="clear"/>
-        <w:spacing w:after="0" w:before="0" w:line="240" w:lineRule="auto"/>
-        <w:ind w:left="360" w:right="0" w:firstLine="0"/>
-        <w:contextualSpacing w:val="0"/>
-        <w:jc w:val="left"/>
-        <w:rPr>
-          <w:b w:val="1"/>
-          <w:i w:val="0"/>
-          <w:smallCaps w:val="0"/>
-          <w:strike w:val="0"/>
-          <w:color w:val="000000"/>
-          <w:sz w:val="20"/>
-          <w:szCs w:val="20"/>
-          <w:u w:val="none"/>
-          <w:shd w:fill="auto" w:val="clear"/>
-          <w:vertAlign w:val="baseline"/>
-        </w:rPr>
-      </w:pPr>
-      <w:r>
-        <w:rPr>
-          <w:rtl w:val="0"/>
-        </w:rPr>
-      </w:r>
-    </w:p>
-    <w:p>
-      <w:pPr>
-        <w:keepNext w:val="0"/>
-        <w:keepLines w:val="0"/>
-        <w:widowControl w:val="1"/>
-        <w:pBdr>
-          <w:top w:space="0" w:sz="0" w:val="nil"/>
-          <w:left w:space="0" w:sz="0" w:val="nil"/>
-          <w:bottom w:space="0" w:sz="0" w:val="nil"/>
-          <w:right w:space="0" w:sz="0" w:val="nil"/>
-          <w:between w:space="0" w:sz="0" w:val="nil"/>
-        </w:pBdr>
-        <w:shd w:fill="auto" w:val="clear"/>
-        <w:spacing w:after="0" w:before="0" w:line="240" w:lineRule="auto"/>
-        <w:ind w:left="360" w:right="0" w:firstLine="0"/>
-        <w:contextualSpacing w:val="0"/>
-        <w:jc w:val="left"/>
-        <w:rPr>
-          <w:b w:val="1"/>
-          <w:i w:val="0"/>
-          <w:smallCaps w:val="0"/>
-          <w:strike w:val="0"/>
-          <w:color w:val="000000"/>
-          <w:sz w:val="20"/>
-          <w:szCs w:val="20"/>
-          <w:u w:val="none"/>
-          <w:shd w:fill="auto" w:val="clear"/>
-          <w:vertAlign w:val="baseline"/>
-        </w:rPr>
-      </w:pPr>
-      <w:r>
-        <w:rPr>
-          <w:rtl w:val="0"/>
-        </w:rPr>
-      </w:r>
-    </w:p>
-    <w:p>
-      <w:pPr>
-        <w:keepNext w:val="0"/>
-        <w:keepLines w:val="0"/>
-        <w:widowControl w:val="1"/>
-        <w:pBdr>
-          <w:top w:space="0" w:sz="0" w:val="nil"/>
-          <w:left w:space="0" w:sz="0" w:val="nil"/>
-          <w:bottom w:space="0" w:sz="0" w:val="nil"/>
-          <w:right w:space="0" w:sz="0" w:val="nil"/>
-          <w:between w:space="0" w:sz="0" w:val="nil"/>
-        </w:pBdr>
-        <w:shd w:fill="auto" w:val="clear"/>
-        <w:spacing w:after="0" w:before="0" w:line="240" w:lineRule="auto"/>
-        <w:ind w:left="360" w:right="0" w:firstLine="0"/>
-        <w:contextualSpacing w:val="0"/>
-        <w:jc w:val="left"/>
-        <w:rPr>
-          <w:b w:val="1"/>
-          <w:i w:val="0"/>
-          <w:smallCaps w:val="0"/>
-          <w:strike w:val="0"/>
-          <w:color w:val="000000"/>
-          <w:sz w:val="20"/>
-          <w:szCs w:val="20"/>
-          <w:u w:val="none"/>
-          <w:shd w:fill="auto" w:val="clear"/>
-          <w:vertAlign w:val="baseline"/>
-        </w:rPr>
-      </w:pPr>
-      <w:r>
-        <w:rPr>
-          <w:rtl w:val="0"/>
-        </w:rPr>
-      </w:r>
-    </w:p>
-    <w:p>
-      <w:pPr>
-        <w:keepNext w:val="0"/>
-        <w:keepLines w:val="0"/>
-        <w:widowControl w:val="1"/>
-        <w:pBdr>
-          <w:top w:space="0" w:sz="0" w:val="nil"/>
-          <w:left w:space="0" w:sz="0" w:val="nil"/>
-          <w:bottom w:space="0" w:sz="0" w:val="nil"/>
-          <w:right w:space="0" w:sz="0" w:val="nil"/>
-          <w:between w:space="0" w:sz="0" w:val="nil"/>
-        </w:pBdr>
-        <w:shd w:fill="auto" w:val="clear"/>
-        <w:spacing w:after="0" w:before="0" w:line="240" w:lineRule="auto"/>
-        <w:ind w:left="360" w:right="0" w:firstLine="0"/>
-        <w:contextualSpacing w:val="0"/>
-        <w:jc w:val="left"/>
-        <w:rPr>
-          <w:b w:val="1"/>
-          <w:i w:val="0"/>
-          <w:smallCaps w:val="0"/>
-          <w:strike w:val="0"/>
-          <w:color w:val="000000"/>
-          <w:sz w:val="20"/>
-          <w:szCs w:val="20"/>
-          <w:u w:val="none"/>
-          <w:shd w:fill="auto" w:val="clear"/>
-          <w:vertAlign w:val="baseline"/>
-        </w:rPr>
-      </w:pPr>
-      <w:r>
-        <w:rPr>
-          <w:rtl w:val="0"/>
-        </w:rPr>
-      </w:r>
-    </w:p>
-    <w:p>
-      <w:pPr>
-        <w:keepNext w:val="0"/>
-        <w:keepLines w:val="0"/>
-        <w:widowControl w:val="1"/>
-        <w:pBdr>
-          <w:top w:space="0" w:sz="0" w:val="nil"/>
-          <w:left w:space="0" w:sz="0" w:val="nil"/>
-          <w:bottom w:space="0" w:sz="0" w:val="nil"/>
-          <w:right w:space="0" w:sz="0" w:val="nil"/>
-          <w:between w:space="0" w:sz="0" w:val="nil"/>
-        </w:pBdr>
-        <w:shd w:fill="auto" w:val="clear"/>
-        <w:spacing w:after="0" w:before="0" w:line="240" w:lineRule="auto"/>
-        <w:ind w:left="360" w:right="0" w:firstLine="0"/>
-        <w:contextualSpacing w:val="0"/>
-        <w:jc w:val="left"/>
-        <w:rPr>
-          <w:b w:val="1"/>
-          <w:i w:val="0"/>
-          <w:smallCaps w:val="0"/>
-          <w:strike w:val="0"/>
-          <w:color w:val="000000"/>
-          <w:sz w:val="20"/>
-          <w:szCs w:val="20"/>
-          <w:u w:val="none"/>
-          <w:shd w:fill="auto" w:val="clear"/>
-          <w:vertAlign w:val="baseline"/>
-        </w:rPr>
-      </w:pPr>
-      <w:r>
-        <w:rPr>
-          <w:rtl w:val="0"/>
-        </w:rPr>
-      </w:r>
-    </w:p>
-    <w:p>
-      <w:pPr>
-        <w:keepNext w:val="0"/>
-        <w:keepLines w:val="0"/>
-        <w:widowControl w:val="1"/>
-        <w:pBdr>
-          <w:top w:space="0" w:sz="0" w:val="nil"/>
-          <w:left w:space="0" w:sz="0" w:val="nil"/>
-          <w:bottom w:space="0" w:sz="0" w:val="nil"/>
-          <w:right w:space="0" w:sz="0" w:val="nil"/>
-          <w:between w:space="0" w:sz="0" w:val="nil"/>
-        </w:pBdr>
-        <w:shd w:fill="auto" w:val="clear"/>
-        <w:spacing w:after="0" w:before="0" w:line="240" w:lineRule="auto"/>
-        <w:ind w:left="360" w:right="0" w:firstLine="0"/>
-        <w:contextualSpacing w:val="0"/>
-        <w:jc w:val="left"/>
-        <w:rPr>
-          <w:b w:val="1"/>
-          <w:i w:val="0"/>
-          <w:smallCaps w:val="0"/>
-          <w:strike w:val="0"/>
-          <w:color w:val="000000"/>
-          <w:sz w:val="20"/>
-          <w:szCs w:val="20"/>
-          <w:u w:val="none"/>
-          <w:shd w:fill="auto" w:val="clear"/>
-          <w:vertAlign w:val="baseline"/>
-        </w:rPr>
-      </w:pPr>
-      <w:r>
-        <w:rPr>
-          <w:rtl w:val="0"/>
-        </w:rPr>
-      </w:r>
-    </w:p>
-    <w:p>
-      <w:pPr>
-        <w:keepNext w:val="0"/>
-        <w:keepLines w:val="0"/>
-        <w:widowControl w:val="1"/>
-        <w:pBdr>
-          <w:top w:space="0" w:sz="0" w:val="nil"/>
-          <w:left w:space="0" w:sz="0" w:val="nil"/>
-          <w:bottom w:space="0" w:sz="0" w:val="nil"/>
-          <w:right w:space="0" w:sz="0" w:val="nil"/>
-          <w:between w:space="0" w:sz="0" w:val="nil"/>
-        </w:pBdr>
-        <w:shd w:fill="auto" w:val="clear"/>
-        <w:spacing w:after="0" w:before="0" w:line="240" w:lineRule="auto"/>
-        <w:ind w:left="360" w:right="0" w:firstLine="0"/>
-        <w:contextualSpacing w:val="0"/>
-        <w:jc w:val="left"/>
-        <w:rPr>
-          <w:b w:val="1"/>
-          <w:i w:val="0"/>
-          <w:smallCaps w:val="0"/>
-          <w:strike w:val="0"/>
-          <w:color w:val="000000"/>
-          <w:sz w:val="20"/>
-          <w:szCs w:val="20"/>
-          <w:u w:val="none"/>
-          <w:shd w:fill="auto" w:val="clear"/>
-          <w:vertAlign w:val="baseline"/>
-        </w:rPr>
-      </w:pPr>
-      <w:r>
-        <w:rPr>
-          <w:rtl w:val="0"/>
-        </w:rPr>
-      </w:r>
-    </w:p>
-    <w:p>
-      <w:pPr>
-        <w:keepNext w:val="0"/>
-        <w:keepLines w:val="0"/>
-        <w:widowControl w:val="1"/>
-        <w:pBdr>
-          <w:top w:space="0" w:sz="0" w:val="nil"/>
-          <w:left w:space="0" w:sz="0" w:val="nil"/>
-          <w:bottom w:space="0" w:sz="0" w:val="nil"/>
-          <w:right w:space="0" w:sz="0" w:val="nil"/>
-          <w:between w:space="0" w:sz="0" w:val="nil"/>
-        </w:pBdr>
-        <w:shd w:fill="auto" w:val="clear"/>
-        <w:spacing w:after="0" w:before="0" w:line="240" w:lineRule="auto"/>
-        <w:ind w:left="360" w:right="0" w:firstLine="0"/>
-        <w:contextualSpacing w:val="0"/>
-        <w:jc w:val="left"/>
-        <w:rPr>
-          <w:b w:val="1"/>
-          <w:i w:val="0"/>
-          <w:smallCaps w:val="0"/>
-          <w:strike w:val="0"/>
-          <w:color w:val="000000"/>
-          <w:sz w:val="20"/>
-          <w:szCs w:val="20"/>
-          <w:u w:val="none"/>
-          <w:shd w:fill="auto" w:val="clear"/>
-          <w:vertAlign w:val="baseline"/>
-        </w:rPr>
-      </w:pPr>
-      <w:r>
-        <w:rPr>
-          <w:rtl w:val="0"/>
-        </w:rPr>
-      </w:r>
-    </w:p>
-    <w:p>
-      <w:pPr>
-        <w:keepNext w:val="0"/>
-        <w:keepLines w:val="0"/>
-        <w:widowControl w:val="1"/>
-        <w:pBdr>
-          <w:top w:space="0" w:sz="0" w:val="nil"/>
-          <w:left w:space="0" w:sz="0" w:val="nil"/>
-          <w:bottom w:space="0" w:sz="0" w:val="nil"/>
-          <w:right w:space="0" w:sz="0" w:val="nil"/>
-          <w:between w:space="0" w:sz="0" w:val="nil"/>
-        </w:pBdr>
-        <w:shd w:fill="auto" w:val="clear"/>
-        <w:spacing w:after="0" w:before="0" w:line="240" w:lineRule="auto"/>
-        <w:ind w:left="360" w:right="0" w:firstLine="0"/>
-        <w:contextualSpacing w:val="0"/>
-        <w:jc w:val="left"/>
-        <w:rPr>
-          <w:b w:val="1"/>
-          <w:i w:val="0"/>
-          <w:smallCaps w:val="0"/>
-          <w:strike w:val="0"/>
-          <w:color w:val="000000"/>
-          <w:sz w:val="20"/>
-          <w:szCs w:val="20"/>
-          <w:u w:val="none"/>
-          <w:shd w:fill="auto" w:val="clear"/>
-          <w:vertAlign w:val="baseline"/>
-        </w:rPr>
+        <w:ind w:right="0"/>
+        <w:contextualSpacing w:val="0"/>
+        <w:jc w:val="left"/>
+        <w:rPr/>
       </w:pPr>
       <w:r>
         <w:rPr>
@@ -5254,7 +5049,7 @@
           <w:vertAlign w:val="baseline"/>
           <w:rtl w:val="0"/>
         </w:rPr>
-        <w:t xml:space="preserve">Drive root cause analysis and automation across continuous improvement programs. Support senior executive strategic decision making and improve productivity using social tools.</w:t>
+        <w:t xml:space="preserve">Drive root cause analysis and automation across continuous improvement programs. </w:t>
       </w:r>
     </w:p>
     <w:p>
@@ -5275,65 +5070,161 @@
         <w:contextualSpacing w:val="0"/>
         <w:jc w:val="left"/>
         <w:rPr>
-          <w:i w:val="0"/>
-          <w:smallCaps w:val="0"/>
-          <w:strike w:val="0"/>
-          <w:color w:val="000000"/>
-          <w:sz w:val="20"/>
-          <w:szCs w:val="20"/>
-          <w:u w:val="none"/>
-          <w:shd w:fill="auto" w:val="clear"/>
-          <w:vertAlign w:val="baseline"/>
-        </w:rPr>
-      </w:pPr>
-      <w:r>
-        <w:rPr>
-          <w:rtl w:val="0"/>
-        </w:rPr>
-      </w:r>
-    </w:p>
-    <w:p>
-      <w:pPr>
-        <w:keepNext w:val="0"/>
-        <w:keepLines w:val="0"/>
-        <w:widowControl w:val="1"/>
-        <w:pBdr>
-          <w:top w:space="0" w:sz="0" w:val="nil"/>
-          <w:left w:space="0" w:sz="0" w:val="nil"/>
-          <w:bottom w:space="0" w:sz="0" w:val="nil"/>
-          <w:right w:space="0" w:sz="0" w:val="nil"/>
-          <w:between w:space="0" w:sz="0" w:val="nil"/>
-        </w:pBdr>
-        <w:shd w:fill="auto" w:val="clear"/>
-        <w:spacing w:after="0" w:before="0" w:line="240" w:lineRule="auto"/>
-        <w:ind w:left="720" w:right="0" w:hanging="360"/>
-        <w:contextualSpacing w:val="0"/>
-        <w:jc w:val="left"/>
-        <w:rPr>
-          <w:b w:val="1"/>
-          <w:i w:val="0"/>
-          <w:smallCaps w:val="0"/>
-          <w:strike w:val="0"/>
-          <w:color w:val="000000"/>
-          <w:sz w:val="20"/>
-          <w:szCs w:val="20"/>
-          <w:u w:val="none"/>
-          <w:shd w:fill="auto" w:val="clear"/>
-          <w:vertAlign w:val="baseline"/>
-        </w:rPr>
-      </w:pPr>
-      <w:r>
-        <w:rPr>
-          <w:b w:val="1"/>
-          <w:i w:val="0"/>
-          <w:smallCaps w:val="0"/>
-          <w:strike w:val="0"/>
-          <w:color w:val="000000"/>
-          <w:sz w:val="20"/>
-          <w:szCs w:val="20"/>
-          <w:u w:val="none"/>
-          <w:shd w:fill="auto" w:val="clear"/>
-          <w:vertAlign w:val="baseline"/>
+          <w:sz w:val="20"/>
+          <w:szCs w:val="20"/>
+        </w:rPr>
+      </w:pPr>
+      <w:r>
+        <w:rPr>
+          <w:rtl w:val="0"/>
+        </w:rPr>
+      </w:r>
+    </w:p>
+    <w:p>
+      <w:pPr>
+        <w:spacing w:line="240" w:lineRule="auto"/>
+        <w:ind w:left="720" w:hanging="360"/>
+        <w:contextualSpacing w:val="0"/>
+        <w:rPr>
+          <w:sz w:val="20"/>
+          <w:szCs w:val="20"/>
+        </w:rPr>
+      </w:pPr>
+      <w:r>
+        <w:rPr>
+          <w:b w:val="1"/>
+          <w:sz w:val="20"/>
+          <w:szCs w:val="20"/>
+          <w:rtl w:val="0"/>
+        </w:rPr>
+        <w:t xml:space="preserve">Project:</w:t>
+      </w:r>
+      <w:r>
+        <w:rPr>
+          <w:sz w:val="20"/>
+          <w:szCs w:val="20"/>
+          <w:rtl w:val="0"/>
+        </w:rPr>
+        <w:t xml:space="preserve"> NAB Project Management Office (PMO)</w:t>
+      </w:r>
+    </w:p>
+    <w:p>
+      <w:pPr>
+        <w:spacing w:line="240" w:lineRule="auto"/>
+        <w:ind w:left="720" w:hanging="360"/>
+        <w:contextualSpacing w:val="0"/>
+        <w:rPr>
+          <w:sz w:val="20"/>
+          <w:szCs w:val="20"/>
+        </w:rPr>
+      </w:pPr>
+      <w:r>
+        <w:rPr>
+          <w:b w:val="1"/>
+          <w:sz w:val="20"/>
+          <w:szCs w:val="20"/>
+          <w:rtl w:val="0"/>
+        </w:rPr>
+        <w:t xml:space="preserve">Role: </w:t>
+      </w:r>
+      <w:r>
+        <w:rPr>
+          <w:sz w:val="20"/>
+          <w:szCs w:val="20"/>
+          <w:rtl w:val="0"/>
+        </w:rPr>
+        <w:t xml:space="preserve">Identify and analyse the root cause of issues in projects being run by the NAB PMO and streamline or automate these processes where possible.</w:t>
+      </w:r>
+    </w:p>
+    <w:p>
+      <w:pPr>
+        <w:spacing w:line="240" w:lineRule="auto"/>
+        <w:ind w:left="720" w:hanging="360"/>
+        <w:contextualSpacing w:val="0"/>
+        <w:rPr>
+          <w:sz w:val="20"/>
+          <w:szCs w:val="20"/>
+        </w:rPr>
+      </w:pPr>
+      <w:r>
+        <w:rPr>
+          <w:b w:val="1"/>
+          <w:sz w:val="20"/>
+          <w:szCs w:val="20"/>
+          <w:rtl w:val="0"/>
+        </w:rPr>
+        <w:t xml:space="preserve">Outcome: </w:t>
+      </w:r>
+      <w:r>
+        <w:rPr>
+          <w:sz w:val="20"/>
+          <w:szCs w:val="20"/>
+          <w:rtl w:val="0"/>
+        </w:rPr>
+        <w:t xml:space="preserve">Project managers could update the status, issues, budget and resourcing required to run their projects in two minutes by using a standardised form. The number and severity of issues that occurred reduced dramatically.</w:t>
+      </w:r>
+    </w:p>
+    <w:p>
+      <w:pPr>
+        <w:spacing w:line="240" w:lineRule="auto"/>
+        <w:ind w:left="720" w:hanging="360"/>
+        <w:contextualSpacing w:val="0"/>
+        <w:rPr>
+          <w:sz w:val="20"/>
+          <w:szCs w:val="20"/>
+        </w:rPr>
+      </w:pPr>
+      <w:r>
+        <w:rPr>
+          <w:b w:val="1"/>
+          <w:sz w:val="20"/>
+          <w:szCs w:val="20"/>
+          <w:rtl w:val="0"/>
+        </w:rPr>
+        <w:t xml:space="preserve">Stakeholders: </w:t>
+      </w:r>
+      <w:r>
+        <w:rPr>
+          <w:sz w:val="20"/>
+          <w:szCs w:val="20"/>
+          <w:rtl w:val="0"/>
+        </w:rPr>
+        <w:t xml:space="preserve">Project Managers, PMO Team.</w:t>
+      </w:r>
+    </w:p>
+    <w:p>
+      <w:pPr>
+        <w:spacing w:line="240" w:lineRule="auto"/>
+        <w:ind w:left="720" w:hanging="360"/>
+        <w:contextualSpacing w:val="0"/>
+        <w:rPr>
+          <w:b w:val="1"/>
+          <w:sz w:val="20"/>
+          <w:szCs w:val="20"/>
+        </w:rPr>
+      </w:pPr>
+      <w:r>
+        <w:rPr>
+          <w:rtl w:val="0"/>
+        </w:rPr>
+      </w:r>
+    </w:p>
+    <w:p>
+      <w:pPr>
+        <w:spacing w:line="240" w:lineRule="auto"/>
+        <w:ind w:left="720" w:hanging="360"/>
+        <w:contextualSpacing w:val="0"/>
+        <w:rPr>
+          <w:b w:val="1"/>
+          <w:sz w:val="20"/>
+          <w:szCs w:val="20"/>
+        </w:rPr>
+      </w:pPr>
+      <w:r>
+        <w:rPr>
+          <w:b w:val="1"/>
+          <w:sz w:val="20"/>
+          <w:szCs w:val="20"/>
           <w:rtl w:val="0"/>
         </w:rPr>
         <w:t xml:space="preserve">Key Achievements:</w:t>
@@ -5434,15 +5325,15 @@
           <w:vertAlign w:val="baseline"/>
           <w:rtl w:val="0"/>
         </w:rPr>
-        <w:t xml:space="preserve"> associated with manual data </w:t>
-      </w:r>
-      <w:r>
-        <w:rPr>
-          <w:sz w:val="20"/>
-          <w:szCs w:val="20"/>
-          <w:rtl w:val="0"/>
-        </w:rPr>
-        <w:t xml:space="preserve">from an hour to 2 minutes</w:t>
+        <w:t xml:space="preserve"> associated with manual data entry </w:t>
+      </w:r>
+      <w:r>
+        <w:rPr>
+          <w:sz w:val="20"/>
+          <w:szCs w:val="20"/>
+          <w:rtl w:val="0"/>
+        </w:rPr>
+        <w:t xml:space="preserve">from over an hour to 2 minutes</w:t>
       </w:r>
       <w:r>
         <w:rPr>
@@ -5503,6 +5394,214 @@
         </w:rPr>
         <w:t xml:space="preserve">Dramatically reduced incorrect time recording, increasing revenue by 35 to 47%.</w:t>
       </w:r>
+    </w:p>
+    <w:p>
+      <w:pPr>
+        <w:spacing w:line="240" w:lineRule="auto"/>
+        <w:ind w:left="720" w:hanging="360"/>
+        <w:contextualSpacing w:val="0"/>
+        <w:rPr>
+          <w:b w:val="1"/>
+          <w:sz w:val="20"/>
+          <w:szCs w:val="20"/>
+        </w:rPr>
+      </w:pPr>
+      <w:r>
+        <w:rPr>
+          <w:rtl w:val="0"/>
+        </w:rPr>
+      </w:r>
+    </w:p>
+    <w:p>
+      <w:pPr>
+        <w:spacing w:line="240" w:lineRule="auto"/>
+        <w:ind w:left="720" w:hanging="360"/>
+        <w:contextualSpacing w:val="0"/>
+        <w:rPr>
+          <w:sz w:val="20"/>
+          <w:szCs w:val="20"/>
+        </w:rPr>
+      </w:pPr>
+      <w:r>
+        <w:rPr>
+          <w:b w:val="1"/>
+          <w:sz w:val="20"/>
+          <w:szCs w:val="20"/>
+          <w:rtl w:val="0"/>
+        </w:rPr>
+        <w:t xml:space="preserve">Project: </w:t>
+      </w:r>
+      <w:r>
+        <w:rPr>
+          <w:sz w:val="20"/>
+          <w:szCs w:val="20"/>
+          <w:rtl w:val="0"/>
+        </w:rPr>
+        <w:t xml:space="preserve">Support senior executive strategic decision making using social tools.</w:t>
+      </w:r>
+      <w:r>
+        <w:rPr>
+          <w:rtl w:val="0"/>
+        </w:rPr>
+      </w:r>
+    </w:p>
+    <w:p>
+      <w:pPr>
+        <w:spacing w:line="240" w:lineRule="auto"/>
+        <w:ind w:left="720" w:hanging="360"/>
+        <w:contextualSpacing w:val="0"/>
+        <w:rPr>
+          <w:sz w:val="20"/>
+          <w:szCs w:val="20"/>
+        </w:rPr>
+      </w:pPr>
+      <w:r>
+        <w:rPr>
+          <w:b w:val="1"/>
+          <w:sz w:val="20"/>
+          <w:szCs w:val="20"/>
+          <w:rtl w:val="0"/>
+        </w:rPr>
+        <w:t xml:space="preserve">Role: </w:t>
+      </w:r>
+      <w:r>
+        <w:rPr>
+          <w:sz w:val="20"/>
+          <w:szCs w:val="20"/>
+          <w:rtl w:val="0"/>
+        </w:rPr>
+        <w:t xml:space="preserve">Coach senior executives to to use IBM Connections and Twitter to collaborate effectively.</w:t>
+      </w:r>
+      <w:r>
+        <w:rPr>
+          <w:rtl w:val="0"/>
+        </w:rPr>
+      </w:r>
+    </w:p>
+    <w:p>
+      <w:pPr>
+        <w:spacing w:line="240" w:lineRule="auto"/>
+        <w:ind w:left="720" w:hanging="360"/>
+        <w:contextualSpacing w:val="0"/>
+        <w:rPr>
+          <w:sz w:val="20"/>
+          <w:szCs w:val="20"/>
+        </w:rPr>
+      </w:pPr>
+      <w:r>
+        <w:rPr>
+          <w:b w:val="1"/>
+          <w:sz w:val="20"/>
+          <w:szCs w:val="20"/>
+          <w:rtl w:val="0"/>
+        </w:rPr>
+        <w:t xml:space="preserve">Outcome: </w:t>
+      </w:r>
+      <w:r>
+        <w:rPr>
+          <w:sz w:val="20"/>
+          <w:szCs w:val="20"/>
+          <w:rtl w:val="0"/>
+        </w:rPr>
+        <w:t xml:space="preserve">Executives improved their reach and had more open and transparent discussions with their teams. </w:t>
+      </w:r>
+      <w:r>
+        <w:rPr>
+          <w:rtl w:val="0"/>
+        </w:rPr>
+      </w:r>
+    </w:p>
+    <w:p>
+      <w:pPr>
+        <w:spacing w:line="240" w:lineRule="auto"/>
+        <w:ind w:left="720" w:hanging="360"/>
+        <w:contextualSpacing w:val="0"/>
+        <w:rPr>
+          <w:sz w:val="20"/>
+          <w:szCs w:val="20"/>
+        </w:rPr>
+      </w:pPr>
+      <w:r>
+        <w:rPr>
+          <w:b w:val="1"/>
+          <w:sz w:val="20"/>
+          <w:szCs w:val="20"/>
+          <w:rtl w:val="0"/>
+        </w:rPr>
+        <w:t xml:space="preserve">Stakeholders: </w:t>
+      </w:r>
+      <w:r>
+        <w:rPr>
+          <w:sz w:val="20"/>
+          <w:szCs w:val="20"/>
+          <w:rtl w:val="0"/>
+        </w:rPr>
+        <w:t xml:space="preserve">Senior IBM Australia Executives, Direct Reports.</w:t>
+      </w:r>
+      <w:r>
+        <w:rPr>
+          <w:rtl w:val="0"/>
+        </w:rPr>
+      </w:r>
+    </w:p>
+    <w:p>
+      <w:pPr>
+        <w:keepNext w:val="0"/>
+        <w:keepLines w:val="0"/>
+        <w:widowControl w:val="1"/>
+        <w:pBdr>
+          <w:top w:space="0" w:sz="0" w:val="nil"/>
+          <w:left w:space="0" w:sz="0" w:val="nil"/>
+          <w:bottom w:space="0" w:sz="0" w:val="nil"/>
+          <w:right w:space="0" w:sz="0" w:val="nil"/>
+          <w:between w:space="0" w:sz="0" w:val="nil"/>
+        </w:pBdr>
+        <w:shd w:fill="auto" w:val="clear"/>
+        <w:spacing w:after="0" w:before="0" w:line="240" w:lineRule="auto"/>
+        <w:ind w:right="0"/>
+        <w:contextualSpacing w:val="0"/>
+        <w:jc w:val="left"/>
+        <w:rPr>
+          <w:sz w:val="20"/>
+          <w:szCs w:val="20"/>
+        </w:rPr>
+      </w:pPr>
+      <w:r>
+        <w:rPr>
+          <w:rtl w:val="0"/>
+        </w:rPr>
+      </w:r>
+    </w:p>
+    <w:p>
+      <w:pPr>
+        <w:spacing w:line="240" w:lineRule="auto"/>
+        <w:ind w:left="720" w:hanging="360"/>
+        <w:contextualSpacing w:val="0"/>
+        <w:rPr>
+          <w:b w:val="1"/>
+          <w:sz w:val="20"/>
+          <w:szCs w:val="20"/>
+        </w:rPr>
+      </w:pPr>
+      <w:r>
+        <w:rPr>
+          <w:b w:val="1"/>
+          <w:sz w:val="20"/>
+          <w:szCs w:val="20"/>
+          <w:rtl w:val="0"/>
+        </w:rPr>
+        <w:t xml:space="preserve">Key Achievements:</w:t>
+      </w:r>
+    </w:p>
+    <w:p>
+      <w:pPr>
+        <w:spacing w:line="240" w:lineRule="auto"/>
+        <w:contextualSpacing w:val="0"/>
+        <w:rPr>
+          <w:sz w:val="20"/>
+          <w:szCs w:val="20"/>
+        </w:rPr>
+      </w:pPr>
       <w:r>
         <w:rPr>
           <w:rtl w:val="0"/>
@@ -5545,56 +5644,30 @@
           <w:vertAlign w:val="baseline"/>
           <w:rtl w:val="0"/>
         </w:rPr>
-        <w:t xml:space="preserve">Designed and implemented a set of metrics using python which automatically measured the financial performance of all account teams across my business unit. </w:t>
-      </w:r>
-      <w:r>
-        <w:rPr>
-          <w:rtl w:val="0"/>
-        </w:rPr>
-      </w:r>
-    </w:p>
-    <w:p>
-      <w:pPr>
-        <w:keepNext w:val="0"/>
-        <w:keepLines w:val="0"/>
-        <w:widowControl w:val="1"/>
+        <w:t xml:space="preserve">Designed and successfully implemented a plan to coach IBM executives in the use of IBM Connections and Twitter social networks. Executives increased their reach and ability to influence, share messages and generate discussion between their direct reports and wider teams.</w:t>
+      </w:r>
+    </w:p>
+    <w:p>
+      <w:pPr>
         <w:numPr>
           <w:ilvl w:val="0"/>
           <w:numId w:val="2"/>
         </w:numPr>
-        <w:pBdr>
-          <w:top w:space="0" w:sz="0" w:val="nil"/>
-          <w:left w:space="0" w:sz="0" w:val="nil"/>
-          <w:bottom w:space="0" w:sz="0" w:val="nil"/>
-          <w:right w:space="0" w:sz="0" w:val="nil"/>
-          <w:between w:space="0" w:sz="0" w:val="nil"/>
-        </w:pBdr>
-        <w:shd w:fill="auto" w:val="clear"/>
-        <w:spacing w:after="0" w:before="0" w:line="240" w:lineRule="auto"/>
-        <w:ind w:left="720" w:right="0" w:hanging="360"/>
+        <w:spacing w:line="240" w:lineRule="auto"/>
+        <w:ind w:left="720" w:hanging="360"/>
         <w:contextualSpacing w:val="1"/>
-        <w:jc w:val="left"/>
-        <w:rPr/>
-      </w:pPr>
-      <w:r>
-        <w:rPr>
-          <w:i w:val="0"/>
-          <w:smallCaps w:val="0"/>
-          <w:strike w:val="0"/>
-          <w:color w:val="000000"/>
-          <w:sz w:val="20"/>
-          <w:szCs w:val="20"/>
-          <w:u w:val="none"/>
-          <w:shd w:fill="auto" w:val="clear"/>
-          <w:vertAlign w:val="baseline"/>
-          <w:rtl w:val="0"/>
-        </w:rPr>
-        <w:t xml:space="preserve">Designed and successfully implemented a plan to coach IBM executives in the use of IBM Connections and Twitter social networks. Executives increased their reach and ability to influence, share messages and generate discussion between their direct reports and wider teams.</w:t>
-      </w:r>
-      <w:r>
-        <w:rPr>
-          <w:rtl w:val="0"/>
-        </w:rPr>
+        <w:rPr>
+          <w:sz w:val="20"/>
+          <w:szCs w:val="20"/>
+        </w:rPr>
+      </w:pPr>
+      <w:r>
+        <w:rPr>
+          <w:sz w:val="20"/>
+          <w:szCs w:val="20"/>
+          <w:rtl w:val="0"/>
+        </w:rPr>
+        <w:t xml:space="preserve">Designed and implemented a set of metrics using python which automatically measured the financial performance of all account teams across my business unit. </w:t>
       </w:r>
     </w:p>
     <w:p>
@@ -5971,8 +6044,7 @@
           <w:szCs w:val="20"/>
           <w:rtl w:val="0"/>
         </w:rPr>
-        <w:t xml:space="preserve">Certificate 2 Information Technology - from Swinburne University of Technology </w:t>
+        <w:t xml:space="preserve">Certificate II Information Technology from Swinburne University of Technology </w:t>
         <w:tab/>
       </w:r>
       <w:r>
@@ -6496,36 +6568,14 @@
     <w:rPrDefault>
       <w:rPr>
         <w:rFonts w:ascii="Arial" w:cs="Arial" w:eastAsia="Arial" w:hAnsi="Arial"/>
-        <w:b w:val="0"/>
-        <w:i w:val="0"/>
-        <w:smallCaps w:val="0"/>
-        <w:strike w:val="0"/>
-        <w:color w:val="000000"/>
         <w:sz w:val="22"/>
         <w:szCs w:val="22"/>
-        <w:u w:val="none"/>
-        <w:shd w:fill="auto" w:val="clear"/>
-        <w:vertAlign w:val="baseline"/>
         <w:lang w:val="uz-Cyrl-UZ"/>
       </w:rPr>
     </w:rPrDefault>
     <w:pPrDefault>
       <w:pPr>
-        <w:keepNext w:val="0"/>
-        <w:keepLines w:val="0"/>
-        <w:widowControl w:val="1"/>
-        <w:pBdr>
-          <w:top w:space="0" w:sz="0" w:val="nil"/>
-          <w:left w:space="0" w:sz="0" w:val="nil"/>
-          <w:bottom w:space="0" w:sz="0" w:val="nil"/>
-          <w:right w:space="0" w:sz="0" w:val="nil"/>
-          <w:between w:space="0" w:sz="0" w:val="nil"/>
-        </w:pBdr>
-        <w:shd w:fill="auto" w:val="clear"/>
-        <w:spacing w:after="0" w:before="0" w:line="276" w:lineRule="auto"/>
-        <w:ind w:left="0" w:right="0" w:firstLine="0"/>
-        <w:contextualSpacing w:val="0"/>
-        <w:jc w:val="left"/>
+        <w:spacing w:line="276" w:lineRule="auto"/>
       </w:pPr>
     </w:pPrDefault>
   </w:docDefaults>

</xml_diff>

<commit_message>
updated resume now finishing at ME Bank
Included finish date for ME Bank and updated formatting.
</commit_message>
<xml_diff>
--- a/resume/2018_Joshua_Recruiter.docx
+++ b/resume/2018_Joshua_Recruiter.docx
@@ -993,7 +993,21 @@
                 <w:vertAlign w:val="baseline"/>
                 <w:rtl w:val="0"/>
               </w:rPr>
-              <w:t xml:space="preserve">March 2016 - Present</w:t>
+              <w:t xml:space="preserve">March 2016 - </w:t>
+            </w:r>
+            <w:r>
+              <w:rPr>
+                <w:b w:val="1"/>
+                <w:sz w:val="16"/>
+                <w:szCs w:val="16"/>
+                <w:rtl w:val="0"/>
+              </w:rPr>
+              <w:t xml:space="preserve">May 2018</w:t>
+            </w:r>
+            <w:r>
+              <w:rPr>
+                <w:rtl w:val="0"/>
+              </w:rPr>
             </w:r>
           </w:p>
         </w:tc>
@@ -1391,7 +1405,16 @@
           <w:vertAlign w:val="baseline"/>
           <w:rtl w:val="0"/>
         </w:rPr>
-        <w:t xml:space="preserve">March 2016 – PRESENT</w:t>
+        <w:t xml:space="preserve">March 2016 – </w:t>
+      </w:r>
+      <w:r>
+        <w:rPr>
+          <w:b w:val="1"/>
+          <w:sz w:val="20"/>
+          <w:szCs w:val="20"/>
+          <w:rtl w:val="0"/>
+        </w:rPr>
+        <w:t xml:space="preserve">May 2018</w:t>
       </w:r>
       <w:r>
         <w:rPr>
@@ -2632,87 +2655,8 @@
         <w:jc w:val="left"/>
         <w:rPr>
           <w:b w:val="1"/>
-          <w:i w:val="0"/>
-          <w:smallCaps w:val="0"/>
-          <w:strike w:val="0"/>
-          <w:color w:val="000000"/>
-          <w:sz w:val="20"/>
-          <w:szCs w:val="20"/>
-          <w:u w:val="none"/>
-          <w:shd w:fill="auto" w:val="clear"/>
-          <w:vertAlign w:val="baseline"/>
-        </w:rPr>
-      </w:pPr>
-      <w:r>
-        <w:rPr>
-          <w:rtl w:val="0"/>
-        </w:rPr>
-      </w:r>
-    </w:p>
-    <w:p>
-      <w:pPr>
-        <w:keepNext w:val="0"/>
-        <w:keepLines w:val="0"/>
-        <w:widowControl w:val="1"/>
-        <w:pBdr>
-          <w:top w:space="0" w:sz="0" w:val="nil"/>
-          <w:left w:space="0" w:sz="0" w:val="nil"/>
-          <w:bottom w:space="0" w:sz="0" w:val="nil"/>
-          <w:right w:space="0" w:sz="0" w:val="nil"/>
-          <w:between w:space="0" w:sz="0" w:val="nil"/>
-        </w:pBdr>
-        <w:shd w:fill="auto" w:val="clear"/>
-        <w:spacing w:after="0" w:before="0" w:line="240" w:lineRule="auto"/>
-        <w:ind w:left="720" w:right="0" w:hanging="360"/>
-        <w:contextualSpacing w:val="0"/>
-        <w:jc w:val="left"/>
-        <w:rPr>
-          <w:b w:val="1"/>
-          <w:i w:val="0"/>
-          <w:smallCaps w:val="0"/>
-          <w:strike w:val="0"/>
-          <w:color w:val="000000"/>
-          <w:sz w:val="20"/>
-          <w:szCs w:val="20"/>
-          <w:u w:val="none"/>
-          <w:shd w:fill="auto" w:val="clear"/>
-          <w:vertAlign w:val="baseline"/>
-        </w:rPr>
-      </w:pPr>
-      <w:r>
-        <w:rPr>
-          <w:rtl w:val="0"/>
-        </w:rPr>
-      </w:r>
-    </w:p>
-    <w:p>
-      <w:pPr>
-        <w:keepNext w:val="0"/>
-        <w:keepLines w:val="0"/>
-        <w:widowControl w:val="1"/>
-        <w:pBdr>
-          <w:top w:space="0" w:sz="0" w:val="nil"/>
-          <w:left w:space="0" w:sz="0" w:val="nil"/>
-          <w:bottom w:space="0" w:sz="0" w:val="nil"/>
-          <w:right w:space="0" w:sz="0" w:val="nil"/>
-          <w:between w:space="0" w:sz="0" w:val="nil"/>
-        </w:pBdr>
-        <w:shd w:fill="auto" w:val="clear"/>
-        <w:spacing w:after="0" w:before="0" w:line="240" w:lineRule="auto"/>
-        <w:ind w:left="720" w:right="0" w:hanging="360"/>
-        <w:contextualSpacing w:val="0"/>
-        <w:jc w:val="left"/>
-        <w:rPr>
-          <w:b w:val="1"/>
-          <w:i w:val="0"/>
-          <w:smallCaps w:val="0"/>
-          <w:strike w:val="0"/>
-          <w:color w:val="000000"/>
-          <w:sz w:val="20"/>
-          <w:szCs w:val="20"/>
-          <w:u w:val="none"/>
-          <w:shd w:fill="auto" w:val="clear"/>
-          <w:vertAlign w:val="baseline"/>
+          <w:sz w:val="20"/>
+          <w:szCs w:val="20"/>
         </w:rPr>
       </w:pPr>
       <w:r>
@@ -4838,19 +4782,50 @@
         <w:jc w:val="left"/>
         <w:rPr>
           <w:b w:val="1"/>
-          <w:i w:val="0"/>
-          <w:smallCaps w:val="0"/>
-          <w:strike w:val="0"/>
-          <w:color w:val="000000"/>
-          <w:sz w:val="20"/>
-          <w:szCs w:val="20"/>
-          <w:u w:val="none"/>
-          <w:shd w:fill="auto" w:val="clear"/>
-          <w:vertAlign w:val="baseline"/>
-        </w:rPr>
-      </w:pPr>
-      <w:bookmarkStart w:colFirst="0" w:colLast="0" w:name="_gjdgxs" w:id="0"/>
+          <w:sz w:val="20"/>
+          <w:szCs w:val="20"/>
+        </w:rPr>
+      </w:pPr>
+      <w:bookmarkStart w:colFirst="0" w:colLast="0" w:name="_y67f013u3vs7" w:id="0"/>
       <w:bookmarkEnd w:id="0"/>
+      <w:r>
+        <w:rPr>
+          <w:rtl w:val="0"/>
+        </w:rPr>
+      </w:r>
+    </w:p>
+    <w:p>
+      <w:pPr>
+        <w:keepNext w:val="0"/>
+        <w:keepLines w:val="0"/>
+        <w:widowControl w:val="1"/>
+        <w:pBdr>
+          <w:top w:space="0" w:sz="0" w:val="nil"/>
+          <w:left w:space="0" w:sz="0" w:val="nil"/>
+          <w:bottom w:space="0" w:sz="0" w:val="nil"/>
+          <w:right w:space="0" w:sz="0" w:val="nil"/>
+          <w:between w:space="0" w:sz="0" w:val="nil"/>
+        </w:pBdr>
+        <w:shd w:fill="auto" w:val="clear"/>
+        <w:spacing w:after="0" w:before="0" w:line="240" w:lineRule="auto"/>
+        <w:ind w:left="0" w:right="4.133858267717301" w:firstLine="0"/>
+        <w:contextualSpacing w:val="0"/>
+        <w:jc w:val="left"/>
+        <w:rPr>
+          <w:b w:val="1"/>
+          <w:i w:val="0"/>
+          <w:smallCaps w:val="0"/>
+          <w:strike w:val="0"/>
+          <w:color w:val="000000"/>
+          <w:sz w:val="20"/>
+          <w:szCs w:val="20"/>
+          <w:u w:val="none"/>
+          <w:shd w:fill="auto" w:val="clear"/>
+          <w:vertAlign w:val="baseline"/>
+        </w:rPr>
+      </w:pPr>
+      <w:bookmarkStart w:colFirst="0" w:colLast="0" w:name="_gjdgxs" w:id="1"/>
+      <w:bookmarkEnd w:id="1"/>
       <w:r>
         <w:rPr>
           <w:b w:val="1"/>
@@ -5161,7 +5136,7 @@
           <w:szCs w:val="20"/>
           <w:rtl w:val="0"/>
         </w:rPr>
-        <w:t xml:space="preserve">Project managers could update the status, issues, budget and resourcing required to run their projects in two minutes by using a standardised form. The number and severity of issues that occurred reduced dramatically.</w:t>
+        <w:t xml:space="preserve">I developed a concise form to allow Project managers to automatically update the status, issues, budget and resourcing required to run their projects. The number and severity of project issues that occurred reduced dramatically resulting in less projects in the red that needed management's attention.</w:t>
       </w:r>
     </w:p>
     <w:p>
@@ -5189,7 +5164,7 @@
           <w:szCs w:val="20"/>
           <w:rtl w:val="0"/>
         </w:rPr>
-        <w:t xml:space="preserve">Project Managers, PMO Team.</w:t>
+        <w:t xml:space="preserve">Project Managers, PMO Management Team.</w:t>
       </w:r>
     </w:p>
     <w:p>
@@ -5470,7 +5445,7 @@
           <w:szCs w:val="20"/>
           <w:rtl w:val="0"/>
         </w:rPr>
-        <w:t xml:space="preserve">Coach senior executives to to use IBM Connections and Twitter to collaborate effectively.</w:t>
+        <w:t xml:space="preserve">Coach senior executives to to use IBM Connections and Twitter to collaborate effectively. Report on the performance of IBM accoun teams across the business.</w:t>
       </w:r>
       <w:r>
         <w:rPr>
@@ -5785,16 +5760,7 @@
           <w:szCs w:val="20"/>
           <w:rtl w:val="0"/>
         </w:rPr>
-        <w:t xml:space="preserve">Premier's Award from Swinburne University of Technology. Recognises the top 5 students in Information Technology -.</w:t>
-        <w:tab/>
-        <w:tab/>
-        <w:tab/>
-        <w:tab/>
-        <w:tab/>
-        <w:tab/>
-        <w:tab/>
-        <w:tab/>
+        <w:t xml:space="preserve">Premier's Award from Swinburne University of Technology. Recognises the top 5 students in Information Technology.                                                                                            </w:t>
       </w:r>
       <w:r>
         <w:rPr>
@@ -5808,22 +5774,13 @@
     </w:p>
     <w:p>
       <w:pPr>
-        <w:keepNext w:val="0"/>
-        <w:keepLines w:val="0"/>
-        <w:widowControl w:val="1"/>
-        <w:pBdr>
-          <w:top w:space="0" w:sz="0" w:val="nil"/>
-          <w:left w:space="0" w:sz="0" w:val="nil"/>
-          <w:bottom w:space="0" w:sz="0" w:val="nil"/>
-          <w:right w:space="0" w:sz="0" w:val="nil"/>
-          <w:between w:space="0" w:sz="0" w:val="nil"/>
-        </w:pBdr>
-        <w:shd w:fill="auto" w:val="clear"/>
-        <w:spacing w:after="0" w:before="0" w:line="240" w:lineRule="auto"/>
-        <w:ind w:left="0" w:right="0" w:firstLine="0"/>
-        <w:contextualSpacing w:val="0"/>
-        <w:jc w:val="left"/>
-        <w:rPr/>
+        <w:spacing w:line="240" w:lineRule="auto"/>
+        <w:contextualSpacing w:val="0"/>
+        <w:rPr>
+          <w:b w:val="1"/>
+          <w:sz w:val="20"/>
+          <w:szCs w:val="20"/>
+        </w:rPr>
       </w:pPr>
       <w:r>
         <w:rPr>

</xml_diff>

<commit_message>
updated resume for risk oil and gas
</commit_message>
<xml_diff>
--- a/resume/2018_Joshua_Recruiter.docx
+++ b/resume/2018_Joshua_Recruiter.docx
@@ -1960,7 +1960,30 @@
           <w:vertAlign w:val="baseline"/>
           <w:rtl w:val="0"/>
         </w:rPr>
-        <w:t xml:space="preserve">Core developer of Archer - A Governance Risk and Compliance (GRC) system for capturing  incidents and risk management data.</w:t>
+        <w:t xml:space="preserve">Core developer of Archer - A Governance Risk and Compliance (GRC) system for capturing</w:t>
+      </w:r>
+      <w:r>
+        <w:rPr>
+          <w:sz w:val="20"/>
+          <w:szCs w:val="20"/>
+          <w:rtl w:val="0"/>
+        </w:rPr>
+        <w:t xml:space="preserve"> </w:t>
+      </w:r>
+      <w:r>
+        <w:rPr>
+          <w:i w:val="0"/>
+          <w:smallCaps w:val="0"/>
+          <w:strike w:val="0"/>
+          <w:color w:val="000000"/>
+          <w:sz w:val="20"/>
+          <w:szCs w:val="20"/>
+          <w:u w:val="none"/>
+          <w:shd w:fill="auto" w:val="clear"/>
+          <w:vertAlign w:val="baseline"/>
+          <w:rtl w:val="0"/>
+        </w:rPr>
+        <w:t xml:space="preserve">incidents and risk management data.</w:t>
       </w:r>
       <w:r>
         <w:rPr>
@@ -2057,7 +2080,30 @@
           <w:vertAlign w:val="baseline"/>
           <w:rtl w:val="0"/>
         </w:rPr>
-        <w:t xml:space="preserve">Designed a health and performance report to provide the Product Owner with assurance that system licensing, capacity, user management, patching and upgrades were being performed.</w:t>
+        <w:t xml:space="preserve">Designed a health and performance report to provide the Product Owner with the assurance that system licensing, capacity, user management, patching and upgrades were being performed effect</w:t>
+      </w:r>
+      <w:r>
+        <w:rPr>
+          <w:sz w:val="20"/>
+          <w:szCs w:val="20"/>
+          <w:rtl w:val="0"/>
+        </w:rPr>
+        <w:t xml:space="preserve">ively</w:t>
+      </w:r>
+      <w:r>
+        <w:rPr>
+          <w:i w:val="0"/>
+          <w:smallCaps w:val="0"/>
+          <w:strike w:val="0"/>
+          <w:color w:val="000000"/>
+          <w:sz w:val="20"/>
+          <w:szCs w:val="20"/>
+          <w:u w:val="none"/>
+          <w:shd w:fill="auto" w:val="clear"/>
+          <w:vertAlign w:val="baseline"/>
+          <w:rtl w:val="0"/>
+        </w:rPr>
+        <w:t xml:space="preserve">.</w:t>
       </w:r>
     </w:p>
     <w:p>
@@ -3317,7 +3363,7 @@
           <w:vertAlign w:val="baseline"/>
           <w:rtl w:val="0"/>
         </w:rPr>
-        <w:t xml:space="preserve">Review Operational Risk and Compliance Incidents, provide training and feedback to staff as appropriate and identify and report on trends and issues occuring throughout the Bank.</w:t>
+        <w:t xml:space="preserve">Review Operational Risk and Compliance Incidents, provide training and feedback to staff as appropriate and identify and report on trends and issues occurring throughout the Bank.</w:t>
       </w:r>
     </w:p>
     <w:p>
@@ -3602,7 +3648,7 @@
           <w:vertAlign w:val="baseline"/>
           <w:rtl w:val="0"/>
         </w:rPr>
-        <w:t xml:space="preserve">Coached staff to proactively manage incidents, perform root cause analysis, and identify and report on operational losses.</w:t>
+        <w:t xml:space="preserve">Coached staff to proactively manage incidents, perform root cause analysis and identify and report on operational losses.</w:t>
       </w:r>
       <w:r>
         <w:rPr>
@@ -5136,7 +5182,7 @@
           <w:szCs w:val="20"/>
           <w:rtl w:val="0"/>
         </w:rPr>
-        <w:t xml:space="preserve">I developed a concise form to allow Project managers to automatically update the status, issues, budget and resourcing required to run their projects. The number and severity of project issues that occurred reduced dramatically resulting in less projects in the red that needed management's attention.</w:t>
+        <w:t xml:space="preserve">I developed a concise form to allow Project managers to automatically update the status, issues, budget and resourcing required to run their projects. The number and severity of project issues that occurred over time reduced dramatically and required less focus from management.</w:t>
       </w:r>
     </w:p>
     <w:p>
@@ -5445,7 +5491,7 @@
           <w:szCs w:val="20"/>
           <w:rtl w:val="0"/>
         </w:rPr>
-        <w:t xml:space="preserve">Coach senior executives to to use IBM Connections and Twitter to collaborate effectively. Report on the performance of IBM accoun teams across the business.</w:t>
+        <w:t xml:space="preserve">Coach senior executives to use IBM Connections and Twitter to collaborate effectively. Report on the performance of IBM account teams across the business.</w:t>
       </w:r>
       <w:r>
         <w:rPr>
@@ -5760,7 +5806,7 @@
           <w:szCs w:val="20"/>
           <w:rtl w:val="0"/>
         </w:rPr>
-        <w:t xml:space="preserve">Premier's Award from Swinburne University of Technology. Recognises the top 5 students in Information Technology.                                                                                            </w:t>
+        <w:t xml:space="preserve">Premier's Award from the Swinburne University of Technology. Recognition for being one of the top 5 students in Information Technology in the state.                                       </w:t>
       </w:r>
       <w:r>
         <w:rPr>

</xml_diff>

<commit_message>
updated resume with skills and tools sections
</commit_message>
<xml_diff>
--- a/resume/2018_Joshua_Recruiter.docx
+++ b/resume/2018_Joshua_Recruiter.docx
@@ -2625,19 +2625,42 @@
         </w:pBdr>
         <w:shd w:fill="auto" w:val="clear"/>
         <w:spacing w:after="0" w:before="0" w:line="240" w:lineRule="auto"/>
+        <w:ind w:left="0" w:right="0" w:firstLine="720"/>
+        <w:contextualSpacing w:val="0"/>
+        <w:jc w:val="left"/>
+        <w:rPr>
+          <w:b w:val="1"/>
+          <w:sz w:val="20"/>
+          <w:szCs w:val="20"/>
+        </w:rPr>
+      </w:pPr>
+      <w:r>
+        <w:rPr>
+          <w:rtl w:val="0"/>
+        </w:rPr>
+      </w:r>
+    </w:p>
+    <w:p>
+      <w:pPr>
+        <w:keepNext w:val="0"/>
+        <w:keepLines w:val="0"/>
+        <w:widowControl w:val="1"/>
+        <w:pBdr>
+          <w:top w:space="0" w:sz="0" w:val="nil"/>
+          <w:left w:space="0" w:sz="0" w:val="nil"/>
+          <w:bottom w:space="0" w:sz="0" w:val="nil"/>
+          <w:right w:space="0" w:sz="0" w:val="nil"/>
+          <w:between w:space="0" w:sz="0" w:val="nil"/>
+        </w:pBdr>
+        <w:shd w:fill="auto" w:val="clear"/>
+        <w:spacing w:after="0" w:before="0" w:line="240" w:lineRule="auto"/>
         <w:ind w:left="0" w:right="0" w:firstLine="0"/>
         <w:contextualSpacing w:val="0"/>
         <w:jc w:val="left"/>
         <w:rPr>
-          <w:i w:val="0"/>
-          <w:smallCaps w:val="0"/>
-          <w:strike w:val="0"/>
-          <w:color w:val="000000"/>
-          <w:sz w:val="20"/>
-          <w:szCs w:val="20"/>
-          <w:u w:val="none"/>
-          <w:shd w:fill="auto" w:val="clear"/>
-          <w:vertAlign w:val="baseline"/>
+          <w:b w:val="1"/>
+          <w:sz w:val="20"/>
+          <w:szCs w:val="20"/>
         </w:rPr>
       </w:pPr>
       <w:r>
@@ -2664,97 +2687,41 @@
         <w:contextualSpacing w:val="0"/>
         <w:jc w:val="left"/>
         <w:rPr>
-          <w:b w:val="1"/>
-          <w:i w:val="0"/>
-          <w:smallCaps w:val="0"/>
-          <w:strike w:val="0"/>
-          <w:color w:val="000000"/>
-          <w:sz w:val="20"/>
-          <w:szCs w:val="20"/>
-          <w:u w:val="none"/>
-          <w:shd w:fill="auto" w:val="clear"/>
-          <w:vertAlign w:val="baseline"/>
-        </w:rPr>
-      </w:pPr>
-      <w:r>
-        <w:rPr>
-          <w:rtl w:val="0"/>
-        </w:rPr>
-      </w:r>
-    </w:p>
-    <w:p>
-      <w:pPr>
-        <w:keepNext w:val="0"/>
-        <w:keepLines w:val="0"/>
-        <w:widowControl w:val="1"/>
-        <w:pBdr>
-          <w:top w:space="0" w:sz="0" w:val="nil"/>
-          <w:left w:space="0" w:sz="0" w:val="nil"/>
-          <w:bottom w:space="0" w:sz="0" w:val="nil"/>
-          <w:right w:space="0" w:sz="0" w:val="nil"/>
-          <w:between w:space="0" w:sz="0" w:val="nil"/>
-        </w:pBdr>
-        <w:shd w:fill="auto" w:val="clear"/>
-        <w:spacing w:after="0" w:before="0" w:line="240" w:lineRule="auto"/>
-        <w:ind w:left="720" w:right="0" w:hanging="360"/>
-        <w:contextualSpacing w:val="0"/>
-        <w:jc w:val="left"/>
-        <w:rPr>
-          <w:b w:val="1"/>
-          <w:sz w:val="20"/>
-          <w:szCs w:val="20"/>
-        </w:rPr>
-      </w:pPr>
-      <w:r>
-        <w:rPr>
-          <w:rtl w:val="0"/>
-        </w:rPr>
-      </w:r>
-    </w:p>
-    <w:p>
-      <w:pPr>
-        <w:keepNext w:val="0"/>
-        <w:keepLines w:val="0"/>
-        <w:widowControl w:val="1"/>
-        <w:pBdr>
-          <w:top w:space="0" w:sz="0" w:val="nil"/>
-          <w:left w:space="0" w:sz="0" w:val="nil"/>
-          <w:bottom w:space="0" w:sz="0" w:val="nil"/>
-          <w:right w:space="0" w:sz="0" w:val="nil"/>
-          <w:between w:space="0" w:sz="0" w:val="nil"/>
-        </w:pBdr>
-        <w:shd w:fill="auto" w:val="clear"/>
-        <w:spacing w:after="0" w:before="0" w:line="240" w:lineRule="auto"/>
-        <w:ind w:left="720" w:right="0" w:hanging="360"/>
-        <w:contextualSpacing w:val="0"/>
-        <w:jc w:val="left"/>
-        <w:rPr>
-          <w:i w:val="0"/>
-          <w:smallCaps w:val="0"/>
-          <w:strike w:val="0"/>
-          <w:color w:val="000000"/>
-          <w:sz w:val="20"/>
-          <w:szCs w:val="20"/>
-          <w:u w:val="none"/>
-          <w:shd w:fill="auto" w:val="clear"/>
-          <w:vertAlign w:val="baseline"/>
-        </w:rPr>
-      </w:pPr>
-      <w:r>
-        <w:rPr>
-          <w:b w:val="1"/>
-          <w:i w:val="0"/>
-          <w:smallCaps w:val="0"/>
-          <w:strike w:val="0"/>
-          <w:color w:val="000000"/>
-          <w:sz w:val="20"/>
-          <w:szCs w:val="20"/>
-          <w:u w:val="none"/>
-          <w:shd w:fill="auto" w:val="clear"/>
-          <w:vertAlign w:val="baseline"/>
-          <w:rtl w:val="0"/>
-        </w:rPr>
-        <w:t xml:space="preserve">Project: </w:t>
+          <w:i w:val="0"/>
+          <w:smallCaps w:val="0"/>
+          <w:strike w:val="0"/>
+          <w:color w:val="000000"/>
+          <w:sz w:val="20"/>
+          <w:szCs w:val="20"/>
+          <w:u w:val="none"/>
+          <w:shd w:fill="auto" w:val="clear"/>
+          <w:vertAlign w:val="baseline"/>
+        </w:rPr>
+      </w:pPr>
+      <w:r>
+        <w:rPr>
+          <w:b w:val="1"/>
+          <w:sz w:val="20"/>
+          <w:szCs w:val="20"/>
+          <w:rtl w:val="0"/>
+        </w:rPr>
+        <w:t xml:space="preserve">Project:</w:t>
+      </w:r>
+      <w:r>
+        <w:rPr>
+          <w:b w:val="1"/>
+          <w:i w:val="0"/>
+          <w:smallCaps w:val="0"/>
+          <w:strike w:val="0"/>
+          <w:color w:val="000000"/>
+          <w:sz w:val="20"/>
+          <w:szCs w:val="20"/>
+          <w:u w:val="none"/>
+          <w:shd w:fill="auto" w:val="clear"/>
+          <w:vertAlign w:val="baseline"/>
+          <w:rtl w:val="0"/>
+        </w:rPr>
+        <w:t xml:space="preserve"> </w:t>
       </w:r>
       <w:r>
         <w:rPr>
@@ -4798,31 +4765,6 @@
         </w:pBdr>
         <w:shd w:fill="auto" w:val="clear"/>
         <w:spacing w:after="0" w:before="0" w:line="240" w:lineRule="auto"/>
-        <w:ind w:right="0"/>
-        <w:contextualSpacing w:val="0"/>
-        <w:jc w:val="left"/>
-        <w:rPr/>
-      </w:pPr>
-      <w:r>
-        <w:rPr>
-          <w:rtl w:val="0"/>
-        </w:rPr>
-      </w:r>
-    </w:p>
-    <w:p>
-      <w:pPr>
-        <w:keepNext w:val="0"/>
-        <w:keepLines w:val="0"/>
-        <w:widowControl w:val="1"/>
-        <w:pBdr>
-          <w:top w:space="0" w:sz="0" w:val="nil"/>
-          <w:left w:space="0" w:sz="0" w:val="nil"/>
-          <w:bottom w:space="0" w:sz="0" w:val="nil"/>
-          <w:right w:space="0" w:sz="0" w:val="nil"/>
-          <w:between w:space="0" w:sz="0" w:val="nil"/>
-        </w:pBdr>
-        <w:shd w:fill="auto" w:val="clear"/>
-        <w:spacing w:after="0" w:before="0" w:line="240" w:lineRule="auto"/>
         <w:ind w:left="0" w:right="4.133858267717301" w:firstLine="0"/>
         <w:contextualSpacing w:val="0"/>
         <w:jc w:val="left"/>
@@ -4832,7 +4774,7 @@
           <w:szCs w:val="20"/>
         </w:rPr>
       </w:pPr>
-      <w:bookmarkStart w:colFirst="0" w:colLast="0" w:name="_y67f013u3vs7" w:id="0"/>
+      <w:bookmarkStart w:colFirst="0" w:colLast="0" w:name="_ff2454uffmp9" w:id="0"/>
       <w:bookmarkEnd w:id="0"/>
       <w:r>
         <w:rPr>
@@ -4859,28 +4801,50 @@
         <w:jc w:val="left"/>
         <w:rPr>
           <w:b w:val="1"/>
-          <w:i w:val="0"/>
-          <w:smallCaps w:val="0"/>
-          <w:strike w:val="0"/>
-          <w:color w:val="000000"/>
-          <w:sz w:val="20"/>
-          <w:szCs w:val="20"/>
-          <w:u w:val="none"/>
-          <w:shd w:fill="auto" w:val="clear"/>
-          <w:vertAlign w:val="baseline"/>
-        </w:rPr>
-      </w:pPr>
-      <w:bookmarkStart w:colFirst="0" w:colLast="0" w:name="_gjdgxs" w:id="1"/>
+          <w:sz w:val="20"/>
+          <w:szCs w:val="20"/>
+        </w:rPr>
+      </w:pPr>
+      <w:bookmarkStart w:colFirst="0" w:colLast="0" w:name="_iaanyof2pwi1" w:id="1"/>
       <w:bookmarkEnd w:id="1"/>
       <w:r>
         <w:rPr>
-          <w:b w:val="1"/>
-          <w:sz w:val="20"/>
-          <w:szCs w:val="20"/>
-          <w:rtl w:val="0"/>
-        </w:rPr>
-        <w:t xml:space="preserve"> </w:t>
-      </w:r>
+          <w:rtl w:val="0"/>
+        </w:rPr>
+      </w:r>
+    </w:p>
+    <w:p>
+      <w:pPr>
+        <w:keepNext w:val="0"/>
+        <w:keepLines w:val="0"/>
+        <w:widowControl w:val="1"/>
+        <w:pBdr>
+          <w:top w:space="0" w:sz="0" w:val="nil"/>
+          <w:left w:space="0" w:sz="0" w:val="nil"/>
+          <w:bottom w:space="0" w:sz="0" w:val="nil"/>
+          <w:right w:space="0" w:sz="0" w:val="nil"/>
+          <w:between w:space="0" w:sz="0" w:val="nil"/>
+        </w:pBdr>
+        <w:shd w:fill="auto" w:val="clear"/>
+        <w:spacing w:after="0" w:before="0" w:line="240" w:lineRule="auto"/>
+        <w:ind w:left="0" w:right="4.133858267717301" w:firstLine="0"/>
+        <w:contextualSpacing w:val="0"/>
+        <w:jc w:val="left"/>
+        <w:rPr>
+          <w:b w:val="1"/>
+          <w:i w:val="0"/>
+          <w:smallCaps w:val="0"/>
+          <w:strike w:val="0"/>
+          <w:color w:val="000000"/>
+          <w:sz w:val="20"/>
+          <w:szCs w:val="20"/>
+          <w:u w:val="none"/>
+          <w:shd w:fill="auto" w:val="clear"/>
+          <w:vertAlign w:val="baseline"/>
+        </w:rPr>
+      </w:pPr>
+      <w:bookmarkStart w:colFirst="0" w:colLast="0" w:name="_gjdgxs" w:id="2"/>
+      <w:bookmarkEnd w:id="2"/>
       <w:r>
         <w:rPr>
           <w:b w:val="1"/>
@@ -5524,7 +5488,7 @@
           <w:szCs w:val="20"/>
           <w:rtl w:val="0"/>
         </w:rPr>
-        <w:t xml:space="preserve">Executives improved their reach and had more open and transparent discussions with their teams. </w:t>
+        <w:t xml:space="preserve">Executives improved their reach and had open transparent discussions in their teams. </w:t>
       </w:r>
       <w:r>
         <w:rPr>
@@ -5665,7 +5629,30 @@
           <w:vertAlign w:val="baseline"/>
           <w:rtl w:val="0"/>
         </w:rPr>
-        <w:t xml:space="preserve">Designed and successfully implemented a plan to coach IBM executives in the use of IBM Connections and Twitter social networks. Executives increased their reach and ability to influence, share messages and generate discussion between their direct reports and wider teams.</w:t>
+        <w:t xml:space="preserve">Designed and successfully implemented a plan to coach IBM executives in the use of IBM Connections and Twitter social networks. Executives increased their reach and ability to influence, share messages and generate discussion between their direct reports</w:t>
+      </w:r>
+      <w:r>
+        <w:rPr>
+          <w:sz w:val="20"/>
+          <w:szCs w:val="20"/>
+          <w:rtl w:val="0"/>
+        </w:rPr>
+        <w:t xml:space="preserve"> and </w:t>
+      </w:r>
+      <w:r>
+        <w:rPr>
+          <w:i w:val="0"/>
+          <w:smallCaps w:val="0"/>
+          <w:strike w:val="0"/>
+          <w:color w:val="000000"/>
+          <w:sz w:val="20"/>
+          <w:szCs w:val="20"/>
+          <w:u w:val="none"/>
+          <w:shd w:fill="auto" w:val="clear"/>
+          <w:vertAlign w:val="baseline"/>
+          <w:rtl w:val="0"/>
+        </w:rPr>
+        <w:t xml:space="preserve">teams.</w:t>
       </w:r>
     </w:p>
     <w:p>
@@ -6082,243 +6069,723 @@
         <w:ind w:left="0" w:right="0" w:firstLine="0"/>
         <w:contextualSpacing w:val="0"/>
         <w:jc w:val="left"/>
-        <w:rPr>
-          <w:i w:val="0"/>
-          <w:smallCaps w:val="0"/>
-          <w:strike w:val="0"/>
-          <w:color w:val="000000"/>
-          <w:sz w:val="22"/>
-          <w:szCs w:val="22"/>
-          <w:u w:val="none"/>
-          <w:shd w:fill="auto" w:val="clear"/>
-          <w:vertAlign w:val="baseline"/>
-        </w:rPr>
-      </w:pPr>
-      <w:r>
-        <w:rPr>
-          <w:rtl w:val="0"/>
-        </w:rPr>
-      </w:r>
-    </w:p>
-    <w:p>
-      <w:pPr>
-        <w:keepNext w:val="0"/>
-        <w:keepLines w:val="0"/>
-        <w:widowControl w:val="1"/>
-        <w:pBdr>
-          <w:top w:space="0" w:sz="0" w:val="nil"/>
-          <w:left w:space="0" w:sz="0" w:val="nil"/>
-          <w:bottom w:space="0" w:sz="0" w:val="nil"/>
-          <w:right w:space="0" w:sz="0" w:val="nil"/>
-          <w:between w:space="0" w:sz="0" w:val="nil"/>
-        </w:pBdr>
-        <w:shd w:fill="auto" w:val="clear"/>
-        <w:spacing w:after="0" w:before="0" w:line="240" w:lineRule="auto"/>
-        <w:ind w:left="0" w:right="0" w:firstLine="0"/>
-        <w:contextualSpacing w:val="0"/>
-        <w:jc w:val="left"/>
-        <w:rPr>
-          <w:b w:val="1"/>
-          <w:i w:val="0"/>
-          <w:smallCaps w:val="0"/>
-          <w:strike w:val="0"/>
-          <w:color w:val="000000"/>
-          <w:sz w:val="24"/>
-          <w:szCs w:val="24"/>
-          <w:u w:val="none"/>
-          <w:shd w:fill="auto" w:val="clear"/>
-          <w:vertAlign w:val="baseline"/>
-        </w:rPr>
-      </w:pPr>
-      <w:r>
-        <w:rPr>
-          <w:b w:val="1"/>
-          <w:i w:val="0"/>
-          <w:smallCaps w:val="0"/>
-          <w:strike w:val="0"/>
-          <w:color w:val="000000"/>
-          <w:sz w:val="24"/>
-          <w:szCs w:val="24"/>
-          <w:u w:val="none"/>
-          <w:shd w:fill="auto" w:val="clear"/>
-          <w:vertAlign w:val="baseline"/>
-          <w:rtl w:val="0"/>
-        </w:rPr>
-        <w:t xml:space="preserve">Interests.  </w:t>
-      </w:r>
-    </w:p>
-    <w:p>
-      <w:pPr>
-        <w:numPr>
-          <w:ilvl w:val="0"/>
-          <w:numId w:val="2"/>
-        </w:numPr>
-        <w:spacing w:line="240" w:lineRule="auto"/>
-        <w:ind w:left="720" w:hanging="360"/>
-        <w:contextualSpacing w:val="1"/>
         <w:rPr/>
       </w:pPr>
       <w:r>
         <w:rPr>
-          <w:sz w:val="20"/>
-          <w:szCs w:val="20"/>
-          <w:rtl w:val="0"/>
-        </w:rPr>
-        <w:t xml:space="preserve">Photography</w:t>
-      </w:r>
-    </w:p>
-    <w:p>
-      <w:pPr>
-        <w:numPr>
-          <w:ilvl w:val="0"/>
-          <w:numId w:val="2"/>
-        </w:numPr>
-        <w:spacing w:line="240" w:lineRule="auto"/>
-        <w:ind w:left="720" w:hanging="360"/>
-        <w:contextualSpacing w:val="1"/>
-        <w:rPr>
-          <w:sz w:val="20"/>
-          <w:szCs w:val="20"/>
-        </w:rPr>
-      </w:pPr>
-      <w:r>
-        <w:rPr>
-          <w:sz w:val="20"/>
-          <w:szCs w:val="20"/>
-          <w:rtl w:val="0"/>
-        </w:rPr>
-        <w:t xml:space="preserve">Cycling</w:t>
-      </w:r>
-    </w:p>
-    <w:p>
-      <w:pPr>
-        <w:numPr>
-          <w:ilvl w:val="0"/>
-          <w:numId w:val="2"/>
-        </w:numPr>
-        <w:spacing w:line="240" w:lineRule="auto"/>
-        <w:ind w:left="720" w:hanging="360"/>
-        <w:contextualSpacing w:val="1"/>
-        <w:rPr>
-          <w:sz w:val="20"/>
-          <w:szCs w:val="20"/>
-        </w:rPr>
-      </w:pPr>
-      <w:r>
-        <w:rPr>
-          <w:sz w:val="20"/>
-          <w:szCs w:val="20"/>
-          <w:rtl w:val="0"/>
-        </w:rPr>
-        <w:t xml:space="preserve">Fitness</w:t>
-      </w:r>
-    </w:p>
-    <w:p>
-      <w:pPr>
-        <w:spacing w:line="240" w:lineRule="auto"/>
-        <w:contextualSpacing w:val="0"/>
-        <w:rPr>
-          <w:sz w:val="20"/>
-          <w:szCs w:val="20"/>
-        </w:rPr>
-      </w:pPr>
-      <w:r>
-        <w:rPr>
-          <w:rtl w:val="0"/>
-        </w:rPr>
-      </w:r>
-    </w:p>
-    <w:p>
-      <w:pPr>
-        <w:keepNext w:val="0"/>
-        <w:keepLines w:val="0"/>
-        <w:widowControl w:val="1"/>
-        <w:pBdr>
-          <w:top w:space="0" w:sz="0" w:val="nil"/>
-          <w:left w:space="0" w:sz="0" w:val="nil"/>
-          <w:bottom w:space="0" w:sz="0" w:val="nil"/>
-          <w:right w:space="0" w:sz="0" w:val="nil"/>
-          <w:between w:space="0" w:sz="0" w:val="nil"/>
-        </w:pBdr>
-        <w:shd w:fill="auto" w:val="clear"/>
-        <w:spacing w:after="0" w:before="0" w:line="240" w:lineRule="auto"/>
-        <w:ind w:left="0" w:right="0" w:firstLine="0"/>
-        <w:contextualSpacing w:val="0"/>
-        <w:jc w:val="left"/>
-        <w:rPr>
-          <w:b w:val="1"/>
-          <w:i w:val="0"/>
-          <w:smallCaps w:val="0"/>
-          <w:strike w:val="0"/>
-          <w:color w:val="000000"/>
-          <w:sz w:val="24"/>
-          <w:szCs w:val="24"/>
-          <w:u w:val="none"/>
-          <w:shd w:fill="auto" w:val="clear"/>
-          <w:vertAlign w:val="baseline"/>
-        </w:rPr>
-      </w:pPr>
-      <w:r>
-        <w:rPr>
-          <w:b w:val="1"/>
-          <w:i w:val="0"/>
-          <w:smallCaps w:val="0"/>
-          <w:strike w:val="0"/>
-          <w:color w:val="000000"/>
-          <w:sz w:val="24"/>
-          <w:szCs w:val="24"/>
-          <w:u w:val="none"/>
-          <w:shd w:fill="auto" w:val="clear"/>
-          <w:vertAlign w:val="baseline"/>
-          <w:rtl w:val="0"/>
-        </w:rPr>
-        <w:t xml:space="preserve">References.</w:t>
-      </w:r>
-    </w:p>
-    <w:p>
-      <w:pPr>
-        <w:keepNext w:val="0"/>
-        <w:keepLines w:val="0"/>
-        <w:widowControl w:val="1"/>
-        <w:pBdr>
-          <w:top w:space="0" w:sz="0" w:val="nil"/>
-          <w:left w:space="0" w:sz="0" w:val="nil"/>
-          <w:bottom w:space="0" w:sz="0" w:val="nil"/>
-          <w:right w:space="0" w:sz="0" w:val="nil"/>
-          <w:between w:space="0" w:sz="0" w:val="nil"/>
-        </w:pBdr>
-        <w:shd w:fill="auto" w:val="clear"/>
-        <w:spacing w:after="0" w:before="0" w:line="240" w:lineRule="auto"/>
-        <w:ind w:left="0" w:right="0" w:firstLine="0"/>
-        <w:contextualSpacing w:val="0"/>
-        <w:jc w:val="left"/>
-        <w:rPr>
-          <w:i w:val="0"/>
-          <w:smallCaps w:val="0"/>
-          <w:strike w:val="0"/>
-          <w:color w:val="000000"/>
-          <w:sz w:val="22"/>
-          <w:szCs w:val="22"/>
-          <w:u w:val="none"/>
-          <w:shd w:fill="auto" w:val="clear"/>
-          <w:vertAlign w:val="baseline"/>
-        </w:rPr>
-      </w:pPr>
-      <w:r>
-        <w:rPr>
-          <w:i w:val="0"/>
-          <w:smallCaps w:val="0"/>
-          <w:strike w:val="0"/>
-          <w:color w:val="000000"/>
-          <w:sz w:val="20"/>
-          <w:szCs w:val="20"/>
-          <w:u w:val="none"/>
-          <w:shd w:fill="auto" w:val="clear"/>
-          <w:vertAlign w:val="baseline"/>
-          <w:rtl w:val="0"/>
-        </w:rPr>
-        <w:t xml:space="preserve">Available on request.</w:t>
-      </w:r>
+          <w:rtl w:val="0"/>
+        </w:rPr>
+      </w:r>
+    </w:p>
+    <w:tbl>
+      <w:tblPr>
+        <w:tblStyle w:val="Table2"/>
+        <w:tblW w:w="9525.0" w:type="dxa"/>
+        <w:jc w:val="left"/>
+        <w:tblInd w:w="100.0" w:type="pct"/>
+        <w:tblLayout w:type="fixed"/>
+        <w:tblLook w:val="0600"/>
+      </w:tblPr>
+      <w:tblGrid>
+        <w:gridCol w:w="2475"/>
+        <w:gridCol w:w="1455"/>
+        <w:gridCol w:w="2205"/>
+        <w:gridCol w:w="3150"/>
+        <w:gridCol w:w="240"/>
+        <w:tblGridChange w:id="0">
+          <w:tblGrid>
+            <w:gridCol w:w="2475"/>
+            <w:gridCol w:w="1455"/>
+            <w:gridCol w:w="2205"/>
+            <w:gridCol w:w="3150"/>
+            <w:gridCol w:w="240"/>
+          </w:tblGrid>
+        </w:tblGridChange>
+      </w:tblGrid>
+      <w:tr>
+        <w:tc>
+          <w:tcPr>
+            <w:shd w:fill="auto" w:val="clear"/>
+            <w:tcMar>
+              <w:top w:w="100.0" w:type="dxa"/>
+              <w:left w:w="100.0" w:type="dxa"/>
+              <w:bottom w:w="100.0" w:type="dxa"/>
+              <w:right w:w="100.0" w:type="dxa"/>
+            </w:tcMar>
+            <w:vAlign w:val="top"/>
+          </w:tcPr>
+          <w:p>
+            <w:pPr>
+              <w:spacing w:line="240" w:lineRule="auto"/>
+              <w:contextualSpacing w:val="0"/>
+              <w:rPr/>
+            </w:pPr>
+            <w:r>
+              <w:rPr>
+                <w:b w:val="1"/>
+                <w:sz w:val="24"/>
+                <w:szCs w:val="24"/>
+                <w:rtl w:val="0"/>
+              </w:rPr>
+              <w:t xml:space="preserve">Interests. </w:t>
+            </w:r>
+            <w:r>
+              <w:rPr>
+                <w:rtl w:val="0"/>
+              </w:rPr>
+            </w:r>
+          </w:p>
+        </w:tc>
+        <w:tc>
+          <w:tcPr>
+            <w:shd w:fill="auto" w:val="clear"/>
+            <w:tcMar>
+              <w:top w:w="100.0" w:type="dxa"/>
+              <w:left w:w="100.0" w:type="dxa"/>
+              <w:bottom w:w="100.0" w:type="dxa"/>
+              <w:right w:w="100.0" w:type="dxa"/>
+            </w:tcMar>
+            <w:vAlign w:val="top"/>
+          </w:tcPr>
+          <w:p>
+            <w:pPr>
+              <w:spacing w:line="240" w:lineRule="auto"/>
+              <w:contextualSpacing w:val="0"/>
+              <w:rPr/>
+            </w:pPr>
+            <w:r>
+              <w:rPr>
+                <w:b w:val="1"/>
+                <w:sz w:val="24"/>
+                <w:szCs w:val="24"/>
+                <w:rtl w:val="0"/>
+              </w:rPr>
+              <w:t xml:space="preserve">Skills. </w:t>
+            </w:r>
+            <w:r>
+              <w:rPr>
+                <w:rtl w:val="0"/>
+              </w:rPr>
+            </w:r>
+          </w:p>
+        </w:tc>
+        <w:tc>
+          <w:tcPr>
+            <w:shd w:fill="auto" w:val="clear"/>
+            <w:tcMar>
+              <w:top w:w="100.0" w:type="dxa"/>
+              <w:left w:w="100.0" w:type="dxa"/>
+              <w:bottom w:w="100.0" w:type="dxa"/>
+              <w:right w:w="100.0" w:type="dxa"/>
+            </w:tcMar>
+            <w:vAlign w:val="top"/>
+          </w:tcPr>
+          <w:p>
+            <w:pPr>
+              <w:spacing w:line="240" w:lineRule="auto"/>
+              <w:contextualSpacing w:val="0"/>
+              <w:rPr>
+                <w:b w:val="1"/>
+                <w:sz w:val="24"/>
+                <w:szCs w:val="24"/>
+              </w:rPr>
+            </w:pPr>
+            <w:r>
+              <w:rPr>
+                <w:rtl w:val="0"/>
+              </w:rPr>
+            </w:r>
+          </w:p>
+        </w:tc>
+        <w:tc>
+          <w:tcPr>
+            <w:shd w:fill="auto" w:val="clear"/>
+            <w:tcMar>
+              <w:top w:w="100.0" w:type="dxa"/>
+              <w:left w:w="100.0" w:type="dxa"/>
+              <w:bottom w:w="100.0" w:type="dxa"/>
+              <w:right w:w="100.0" w:type="dxa"/>
+            </w:tcMar>
+            <w:vAlign w:val="top"/>
+          </w:tcPr>
+          <w:p>
+            <w:pPr>
+              <w:spacing w:line="240" w:lineRule="auto"/>
+              <w:contextualSpacing w:val="0"/>
+              <w:rPr/>
+            </w:pPr>
+            <w:r>
+              <w:rPr>
+                <w:b w:val="1"/>
+                <w:sz w:val="24"/>
+                <w:szCs w:val="24"/>
+                <w:rtl w:val="0"/>
+              </w:rPr>
+              <w:t xml:space="preserve">Tools. </w:t>
+            </w:r>
+            <w:r>
+              <w:rPr>
+                <w:rtl w:val="0"/>
+              </w:rPr>
+            </w:r>
+          </w:p>
+        </w:tc>
+        <w:tc>
+          <w:tcPr>
+            <w:shd w:fill="auto" w:val="clear"/>
+            <w:tcMar>
+              <w:top w:w="100.0" w:type="dxa"/>
+              <w:left w:w="100.0" w:type="dxa"/>
+              <w:bottom w:w="100.0" w:type="dxa"/>
+              <w:right w:w="100.0" w:type="dxa"/>
+            </w:tcMar>
+            <w:vAlign w:val="top"/>
+          </w:tcPr>
+          <w:p>
+            <w:pPr>
+              <w:spacing w:line="240" w:lineRule="auto"/>
+              <w:contextualSpacing w:val="0"/>
+              <w:rPr>
+                <w:b w:val="1"/>
+                <w:sz w:val="24"/>
+                <w:szCs w:val="24"/>
+              </w:rPr>
+            </w:pPr>
+            <w:r>
+              <w:rPr>
+                <w:rtl w:val="0"/>
+              </w:rPr>
+            </w:r>
+          </w:p>
+        </w:tc>
+      </w:tr>
+      <w:tr>
+        <w:trPr>
+          <w:trHeight w:val="1620" w:hRule="atLeast"/>
+        </w:trPr>
+        <w:tc>
+          <w:tcPr>
+            <w:shd w:fill="auto" w:val="clear"/>
+            <w:tcMar>
+              <w:top w:w="100.0" w:type="dxa"/>
+              <w:left w:w="100.0" w:type="dxa"/>
+              <w:bottom w:w="100.0" w:type="dxa"/>
+              <w:right w:w="100.0" w:type="dxa"/>
+            </w:tcMar>
+            <w:vAlign w:val="top"/>
+          </w:tcPr>
+          <w:p>
+            <w:pPr>
+              <w:numPr>
+                <w:ilvl w:val="0"/>
+                <w:numId w:val="2"/>
+              </w:numPr>
+              <w:spacing w:line="240" w:lineRule="auto"/>
+              <w:ind w:left="720" w:hanging="360"/>
+              <w:contextualSpacing w:val="1"/>
+              <w:rPr/>
+            </w:pPr>
+            <w:r>
+              <w:rPr>
+                <w:sz w:val="20"/>
+                <w:szCs w:val="20"/>
+                <w:rtl w:val="0"/>
+              </w:rPr>
+              <w:t xml:space="preserve">Photography</w:t>
+            </w:r>
+          </w:p>
+          <w:p>
+            <w:pPr>
+              <w:numPr>
+                <w:ilvl w:val="0"/>
+                <w:numId w:val="2"/>
+              </w:numPr>
+              <w:spacing w:line="240" w:lineRule="auto"/>
+              <w:ind w:left="720" w:hanging="360"/>
+              <w:contextualSpacing w:val="1"/>
+              <w:rPr>
+                <w:sz w:val="20"/>
+                <w:szCs w:val="20"/>
+              </w:rPr>
+            </w:pPr>
+            <w:r>
+              <w:rPr>
+                <w:sz w:val="20"/>
+                <w:szCs w:val="20"/>
+                <w:rtl w:val="0"/>
+              </w:rPr>
+              <w:t xml:space="preserve">Cycling</w:t>
+            </w:r>
+          </w:p>
+          <w:p>
+            <w:pPr>
+              <w:numPr>
+                <w:ilvl w:val="0"/>
+                <w:numId w:val="2"/>
+              </w:numPr>
+              <w:spacing w:line="240" w:lineRule="auto"/>
+              <w:ind w:left="720" w:hanging="360"/>
+              <w:contextualSpacing w:val="1"/>
+              <w:rPr>
+                <w:sz w:val="20"/>
+                <w:szCs w:val="20"/>
+              </w:rPr>
+            </w:pPr>
+            <w:r>
+              <w:rPr>
+                <w:sz w:val="20"/>
+                <w:szCs w:val="20"/>
+                <w:rtl w:val="0"/>
+              </w:rPr>
+              <w:t xml:space="preserve">Fitness</w:t>
+            </w:r>
+          </w:p>
+          <w:p>
+            <w:pPr>
+              <w:spacing w:line="240" w:lineRule="auto"/>
+              <w:contextualSpacing w:val="0"/>
+              <w:rPr>
+                <w:sz w:val="20"/>
+                <w:szCs w:val="20"/>
+              </w:rPr>
+            </w:pPr>
+            <w:r>
+              <w:rPr>
+                <w:rtl w:val="0"/>
+              </w:rPr>
+            </w:r>
+          </w:p>
+          <w:p>
+            <w:pPr>
+              <w:spacing w:line="240" w:lineRule="auto"/>
+              <w:contextualSpacing w:val="0"/>
+              <w:rPr>
+                <w:b w:val="1"/>
+                <w:sz w:val="24"/>
+                <w:szCs w:val="24"/>
+              </w:rPr>
+            </w:pPr>
+            <w:r>
+              <w:rPr>
+                <w:b w:val="1"/>
+                <w:sz w:val="24"/>
+                <w:szCs w:val="24"/>
+                <w:rtl w:val="0"/>
+              </w:rPr>
+              <w:t xml:space="preserve">References.</w:t>
+            </w:r>
+          </w:p>
+          <w:p>
+            <w:pPr>
+              <w:spacing w:line="240" w:lineRule="auto"/>
+              <w:contextualSpacing w:val="0"/>
+              <w:rPr>
+                <w:sz w:val="20"/>
+                <w:szCs w:val="20"/>
+              </w:rPr>
+            </w:pPr>
+            <w:r>
+              <w:rPr>
+                <w:sz w:val="20"/>
+                <w:szCs w:val="20"/>
+                <w:rtl w:val="0"/>
+              </w:rPr>
+              <w:t xml:space="preserve">Available on request.</w:t>
+            </w:r>
+            <w:r>
+              <w:rPr>
+                <w:rtl w:val="0"/>
+              </w:rPr>
+            </w:r>
+          </w:p>
+        </w:tc>
+        <w:tc>
+          <w:tcPr>
+            <w:gridSpan w:val="2"/>
+            <w:shd w:fill="auto" w:val="clear"/>
+            <w:tcMar>
+              <w:top w:w="100.0" w:type="dxa"/>
+              <w:left w:w="100.0" w:type="dxa"/>
+              <w:bottom w:w="100.0" w:type="dxa"/>
+              <w:right w:w="100.0" w:type="dxa"/>
+            </w:tcMar>
+            <w:vAlign w:val="top"/>
+          </w:tcPr>
+          <w:p>
+            <w:pPr>
+              <w:keepNext w:val="0"/>
+              <w:keepLines w:val="0"/>
+              <w:widowControl w:val="1"/>
+              <w:numPr>
+                <w:ilvl w:val="0"/>
+                <w:numId w:val="2"/>
+              </w:numPr>
+              <w:pBdr>
+                <w:top w:space="0" w:sz="0" w:val="nil"/>
+                <w:left w:space="0" w:sz="0" w:val="nil"/>
+                <w:bottom w:space="0" w:sz="0" w:val="nil"/>
+                <w:right w:space="0" w:sz="0" w:val="nil"/>
+                <w:between w:space="0" w:sz="0" w:val="nil"/>
+              </w:pBdr>
+              <w:shd w:fill="auto" w:val="clear"/>
+              <w:spacing w:after="0" w:before="0" w:line="240" w:lineRule="auto"/>
+              <w:ind w:left="720" w:right="0" w:hanging="360"/>
+              <w:contextualSpacing w:val="1"/>
+              <w:jc w:val="left"/>
+              <w:rPr/>
+            </w:pPr>
+            <w:r>
+              <w:rPr>
+                <w:sz w:val="20"/>
+                <w:szCs w:val="20"/>
+                <w:rtl w:val="0"/>
+              </w:rPr>
+              <w:t xml:space="preserve">Agile User Story Mapping/UAT</w:t>
+            </w:r>
+          </w:p>
+          <w:p>
+            <w:pPr>
+              <w:keepNext w:val="0"/>
+              <w:keepLines w:val="0"/>
+              <w:widowControl w:val="1"/>
+              <w:numPr>
+                <w:ilvl w:val="0"/>
+                <w:numId w:val="2"/>
+              </w:numPr>
+              <w:pBdr>
+                <w:top w:space="0" w:sz="0" w:val="nil"/>
+                <w:left w:space="0" w:sz="0" w:val="nil"/>
+                <w:bottom w:space="0" w:sz="0" w:val="nil"/>
+                <w:right w:space="0" w:sz="0" w:val="nil"/>
+                <w:between w:space="0" w:sz="0" w:val="nil"/>
+              </w:pBdr>
+              <w:shd w:fill="auto" w:val="clear"/>
+              <w:spacing w:after="0" w:before="0" w:line="240" w:lineRule="auto"/>
+              <w:ind w:left="720" w:right="0" w:hanging="360"/>
+              <w:contextualSpacing w:val="1"/>
+              <w:jc w:val="left"/>
+              <w:rPr>
+                <w:sz w:val="20"/>
+                <w:szCs w:val="20"/>
+                <w:u w:val="none"/>
+              </w:rPr>
+            </w:pPr>
+            <w:r>
+              <w:rPr>
+                <w:sz w:val="20"/>
+                <w:szCs w:val="20"/>
+                <w:rtl w:val="0"/>
+              </w:rPr>
+              <w:t xml:space="preserve">Requirements Analysis</w:t>
+            </w:r>
+          </w:p>
+          <w:p>
+            <w:pPr>
+              <w:keepNext w:val="0"/>
+              <w:keepLines w:val="0"/>
+              <w:widowControl w:val="1"/>
+              <w:numPr>
+                <w:ilvl w:val="0"/>
+                <w:numId w:val="2"/>
+              </w:numPr>
+              <w:pBdr>
+                <w:top w:space="0" w:sz="0" w:val="nil"/>
+                <w:left w:space="0" w:sz="0" w:val="nil"/>
+                <w:bottom w:space="0" w:sz="0" w:val="nil"/>
+                <w:right w:space="0" w:sz="0" w:val="nil"/>
+                <w:between w:space="0" w:sz="0" w:val="nil"/>
+              </w:pBdr>
+              <w:shd w:fill="auto" w:val="clear"/>
+              <w:spacing w:after="0" w:before="0" w:line="240" w:lineRule="auto"/>
+              <w:ind w:left="720" w:right="0" w:hanging="360"/>
+              <w:contextualSpacing w:val="1"/>
+              <w:jc w:val="left"/>
+              <w:rPr>
+                <w:sz w:val="20"/>
+                <w:szCs w:val="20"/>
+                <w:u w:val="none"/>
+              </w:rPr>
+            </w:pPr>
+            <w:r>
+              <w:rPr>
+                <w:sz w:val="20"/>
+                <w:szCs w:val="20"/>
+                <w:rtl w:val="0"/>
+              </w:rPr>
+              <w:t xml:space="preserve">Business Process Mapping</w:t>
+            </w:r>
+          </w:p>
+          <w:p>
+            <w:pPr>
+              <w:keepNext w:val="0"/>
+              <w:keepLines w:val="0"/>
+              <w:widowControl w:val="1"/>
+              <w:numPr>
+                <w:ilvl w:val="0"/>
+                <w:numId w:val="2"/>
+              </w:numPr>
+              <w:pBdr>
+                <w:top w:space="0" w:sz="0" w:val="nil"/>
+                <w:left w:space="0" w:sz="0" w:val="nil"/>
+                <w:bottom w:space="0" w:sz="0" w:val="nil"/>
+                <w:right w:space="0" w:sz="0" w:val="nil"/>
+                <w:between w:space="0" w:sz="0" w:val="nil"/>
+              </w:pBdr>
+              <w:shd w:fill="auto" w:val="clear"/>
+              <w:spacing w:after="0" w:before="0" w:line="240" w:lineRule="auto"/>
+              <w:ind w:left="720" w:right="0" w:hanging="360"/>
+              <w:contextualSpacing w:val="1"/>
+              <w:jc w:val="left"/>
+              <w:rPr>
+                <w:sz w:val="20"/>
+                <w:szCs w:val="20"/>
+                <w:u w:val="none"/>
+              </w:rPr>
+            </w:pPr>
+            <w:r>
+              <w:rPr>
+                <w:sz w:val="20"/>
+                <w:szCs w:val="20"/>
+                <w:rtl w:val="0"/>
+              </w:rPr>
+              <w:t xml:space="preserve">Data Analysis and Reporting</w:t>
+            </w:r>
+          </w:p>
+        </w:tc>
+        <w:tc>
+          <w:tcPr>
+            <w:shd w:fill="auto" w:val="clear"/>
+            <w:tcMar>
+              <w:top w:w="100.0" w:type="dxa"/>
+              <w:left w:w="100.0" w:type="dxa"/>
+              <w:bottom w:w="100.0" w:type="dxa"/>
+              <w:right w:w="100.0" w:type="dxa"/>
+            </w:tcMar>
+            <w:vAlign w:val="top"/>
+          </w:tcPr>
+          <w:p>
+            <w:pPr>
+              <w:keepNext w:val="0"/>
+              <w:keepLines w:val="0"/>
+              <w:widowControl w:val="1"/>
+              <w:numPr>
+                <w:ilvl w:val="0"/>
+                <w:numId w:val="2"/>
+              </w:numPr>
+              <w:pBdr>
+                <w:top w:space="0" w:sz="0" w:val="nil"/>
+                <w:left w:space="0" w:sz="0" w:val="nil"/>
+                <w:bottom w:space="0" w:sz="0" w:val="nil"/>
+                <w:right w:space="0" w:sz="0" w:val="nil"/>
+                <w:between w:space="0" w:sz="0" w:val="nil"/>
+              </w:pBdr>
+              <w:shd w:fill="auto" w:val="clear"/>
+              <w:spacing w:after="0" w:before="0" w:line="240" w:lineRule="auto"/>
+              <w:ind w:left="720" w:right="0" w:hanging="360"/>
+              <w:contextualSpacing w:val="1"/>
+              <w:jc w:val="left"/>
+              <w:rPr/>
+            </w:pPr>
+            <w:r>
+              <w:rPr>
+                <w:sz w:val="20"/>
+                <w:szCs w:val="20"/>
+                <w:rtl w:val="0"/>
+              </w:rPr>
+              <w:t xml:space="preserve">Linux/Mac/Windows</w:t>
+            </w:r>
+          </w:p>
+          <w:p>
+            <w:pPr>
+              <w:keepNext w:val="0"/>
+              <w:keepLines w:val="0"/>
+              <w:widowControl w:val="1"/>
+              <w:numPr>
+                <w:ilvl w:val="0"/>
+                <w:numId w:val="2"/>
+              </w:numPr>
+              <w:pBdr>
+                <w:top w:space="0" w:sz="0" w:val="nil"/>
+                <w:left w:space="0" w:sz="0" w:val="nil"/>
+                <w:bottom w:space="0" w:sz="0" w:val="nil"/>
+                <w:right w:space="0" w:sz="0" w:val="nil"/>
+                <w:between w:space="0" w:sz="0" w:val="nil"/>
+              </w:pBdr>
+              <w:shd w:fill="auto" w:val="clear"/>
+              <w:spacing w:after="0" w:before="0" w:line="240" w:lineRule="auto"/>
+              <w:ind w:left="720" w:right="0" w:hanging="360"/>
+              <w:contextualSpacing w:val="1"/>
+              <w:jc w:val="left"/>
+              <w:rPr>
+                <w:sz w:val="20"/>
+                <w:szCs w:val="20"/>
+                <w:u w:val="none"/>
+              </w:rPr>
+            </w:pPr>
+            <w:r>
+              <w:rPr>
+                <w:sz w:val="20"/>
+                <w:szCs w:val="20"/>
+                <w:rtl w:val="0"/>
+              </w:rPr>
+              <w:t xml:space="preserve">Excel and Office VBA</w:t>
+            </w:r>
+          </w:p>
+          <w:p>
+            <w:pPr>
+              <w:keepNext w:val="0"/>
+              <w:keepLines w:val="0"/>
+              <w:widowControl w:val="1"/>
+              <w:numPr>
+                <w:ilvl w:val="0"/>
+                <w:numId w:val="2"/>
+              </w:numPr>
+              <w:pBdr>
+                <w:top w:space="0" w:sz="0" w:val="nil"/>
+                <w:left w:space="0" w:sz="0" w:val="nil"/>
+                <w:bottom w:space="0" w:sz="0" w:val="nil"/>
+                <w:right w:space="0" w:sz="0" w:val="nil"/>
+                <w:between w:space="0" w:sz="0" w:val="nil"/>
+              </w:pBdr>
+              <w:shd w:fill="auto" w:val="clear"/>
+              <w:spacing w:after="0" w:before="0" w:line="240" w:lineRule="auto"/>
+              <w:ind w:left="720" w:right="0" w:hanging="360"/>
+              <w:contextualSpacing w:val="1"/>
+              <w:jc w:val="left"/>
+              <w:rPr>
+                <w:sz w:val="20"/>
+                <w:szCs w:val="20"/>
+                <w:u w:val="none"/>
+              </w:rPr>
+            </w:pPr>
+            <w:r>
+              <w:rPr>
+                <w:sz w:val="20"/>
+                <w:szCs w:val="20"/>
+                <w:rtl w:val="0"/>
+              </w:rPr>
+              <w:t xml:space="preserve">JIRA/Trello/Asana</w:t>
+            </w:r>
+          </w:p>
+          <w:p>
+            <w:pPr>
+              <w:keepNext w:val="0"/>
+              <w:keepLines w:val="0"/>
+              <w:widowControl w:val="1"/>
+              <w:numPr>
+                <w:ilvl w:val="0"/>
+                <w:numId w:val="2"/>
+              </w:numPr>
+              <w:pBdr>
+                <w:top w:space="0" w:sz="0" w:val="nil"/>
+                <w:left w:space="0" w:sz="0" w:val="nil"/>
+                <w:bottom w:space="0" w:sz="0" w:val="nil"/>
+                <w:right w:space="0" w:sz="0" w:val="nil"/>
+                <w:between w:space="0" w:sz="0" w:val="nil"/>
+              </w:pBdr>
+              <w:shd w:fill="auto" w:val="clear"/>
+              <w:spacing w:after="0" w:before="0" w:line="240" w:lineRule="auto"/>
+              <w:ind w:left="720" w:right="0" w:hanging="360"/>
+              <w:contextualSpacing w:val="1"/>
+              <w:jc w:val="left"/>
+              <w:rPr>
+                <w:sz w:val="20"/>
+                <w:szCs w:val="20"/>
+                <w:u w:val="none"/>
+              </w:rPr>
+            </w:pPr>
+            <w:r>
+              <w:rPr>
+                <w:sz w:val="20"/>
+                <w:szCs w:val="20"/>
+                <w:rtl w:val="0"/>
+              </w:rPr>
+              <w:t xml:space="preserve">Python / Power BI / SQL</w:t>
+            </w:r>
+          </w:p>
+          <w:p>
+            <w:pPr>
+              <w:keepNext w:val="0"/>
+              <w:keepLines w:val="0"/>
+              <w:widowControl w:val="1"/>
+              <w:numPr>
+                <w:ilvl w:val="0"/>
+                <w:numId w:val="2"/>
+              </w:numPr>
+              <w:pBdr>
+                <w:top w:space="0" w:sz="0" w:val="nil"/>
+                <w:left w:space="0" w:sz="0" w:val="nil"/>
+                <w:bottom w:space="0" w:sz="0" w:val="nil"/>
+                <w:right w:space="0" w:sz="0" w:val="nil"/>
+                <w:between w:space="0" w:sz="0" w:val="nil"/>
+              </w:pBdr>
+              <w:shd w:fill="auto" w:val="clear"/>
+              <w:spacing w:after="0" w:before="0" w:line="240" w:lineRule="auto"/>
+              <w:ind w:left="720" w:right="0" w:hanging="360"/>
+              <w:contextualSpacing w:val="1"/>
+              <w:jc w:val="left"/>
+              <w:rPr>
+                <w:sz w:val="20"/>
+                <w:szCs w:val="20"/>
+                <w:u w:val="none"/>
+              </w:rPr>
+            </w:pPr>
+            <w:r>
+              <w:rPr>
+                <w:sz w:val="20"/>
+                <w:szCs w:val="20"/>
+                <w:rtl w:val="0"/>
+              </w:rPr>
+              <w:t xml:space="preserve">GIT</w:t>
+            </w:r>
+          </w:p>
+        </w:tc>
+        <w:tc>
+          <w:tcPr>
+            <w:shd w:fill="auto" w:val="clear"/>
+            <w:tcMar>
+              <w:top w:w="100.0" w:type="dxa"/>
+              <w:left w:w="100.0" w:type="dxa"/>
+              <w:bottom w:w="100.0" w:type="dxa"/>
+              <w:right w:w="100.0" w:type="dxa"/>
+            </w:tcMar>
+            <w:vAlign w:val="top"/>
+          </w:tcPr>
+          <w:p>
+            <w:pPr>
+              <w:keepNext w:val="0"/>
+              <w:keepLines w:val="0"/>
+              <w:widowControl w:val="0"/>
+              <w:pBdr>
+                <w:top w:space="0" w:sz="0" w:val="nil"/>
+                <w:left w:space="0" w:sz="0" w:val="nil"/>
+                <w:bottom w:space="0" w:sz="0" w:val="nil"/>
+                <w:right w:space="0" w:sz="0" w:val="nil"/>
+                <w:between w:space="0" w:sz="0" w:val="nil"/>
+              </w:pBdr>
+              <w:shd w:fill="auto" w:val="clear"/>
+              <w:spacing w:after="0" w:before="0" w:line="240" w:lineRule="auto"/>
+              <w:ind w:left="0" w:right="0" w:firstLine="0"/>
+              <w:contextualSpacing w:val="0"/>
+              <w:jc w:val="left"/>
+              <w:rPr/>
+            </w:pPr>
+            <w:r>
+              <w:rPr>
+                <w:rtl w:val="0"/>
+              </w:rPr>
+            </w:r>
+          </w:p>
+        </w:tc>
+      </w:tr>
+    </w:tbl>
+    <w:p>
+      <w:pPr>
+        <w:contextualSpacing w:val="0"/>
+        <w:rPr>
+          <w:vertAlign w:val="baseline"/>
+        </w:rPr>
+      </w:pPr>
       <w:r>
         <w:rPr>
           <w:rtl w:val="0"/>
@@ -6869,6 +7336,19 @@
     </w:rPr>
   </w:style>
   <w:style w:type="table" w:styleId="Table1">
+    <w:basedOn w:val="TableNormal"/>
+    <w:tblPr>
+      <w:tblStyleRowBandSize w:val="1"/>
+      <w:tblStyleColBandSize w:val="1"/>
+      <w:tblCellMar>
+        <w:top w:w="100.0" w:type="dxa"/>
+        <w:left w:w="100.0" w:type="dxa"/>
+        <w:bottom w:w="100.0" w:type="dxa"/>
+        <w:right w:w="100.0" w:type="dxa"/>
+      </w:tblCellMar>
+    </w:tblPr>
+  </w:style>
+  <w:style w:type="table" w:styleId="Table2">
     <w:basedOn w:val="TableNormal"/>
     <w:tblPr>
       <w:tblStyleRowBandSize w:val="1"/>

</xml_diff>